<commit_message>
stuff from zac alpert on perspective transform
</commit_message>
<xml_diff>
--- a/documentations/DRC_2024_plan.docx
+++ b/documentations/DRC_2024_plan.docx
@@ -913,6 +913,24 @@
     </w:p>
     <w:p>
       <w:pPr>
+        <w:pStyle w:val="ListParagraph"/>
+        <w:numPr>
+          <w:ilvl w:val="0"/>
+          <w:numId w:val="4"/>
+        </w:numPr>
+      </w:pPr>
+      <w:r>
+        <w:t xml:space="preserve">See the folder example_code/from_zac_apelt, which has the instructions for perspective transform. </w:t>
+      </w:r>
+      <w:r>
+        <w:t xml:space="preserve">Read the .jpg picture first. </w:t>
+      </w:r>
+      <w:r>
+        <w:t>Zac did all of it last year, which is why I don’t know much about perspective transform.</w:t>
+      </w:r>
+    </w:p>
+    <w:p>
+      <w:pPr>
         <w:pStyle w:val="Heading1"/>
       </w:pPr>
       <w:r>
@@ -1059,6 +1077,7 @@
         </w:numPr>
       </w:pPr>
       <w:r>
+        <w:lastRenderedPageBreak/>
         <w:t>3D print must be RED, since the majority of the car needs to be red (it is in the rules)</w:t>
       </w:r>
     </w:p>
@@ -1104,7 +1123,6 @@
         <w:rPr>
           <w:bCs/>
         </w:rPr>
-        <w:lastRenderedPageBreak/>
         <w:t>Preferable (</w:t>
       </w:r>
       <w:r>

</xml_diff>

<commit_message>
added more videos from 2023
</commit_message>
<xml_diff>
--- a/documentations/DRC_2024_plan.docx
+++ b/documentations/DRC_2024_plan.docx
@@ -931,6 +931,40 @@
     </w:p>
     <w:p>
       <w:pPr>
+        <w:pStyle w:val="ListParagraph"/>
+        <w:numPr>
+          <w:ilvl w:val="1"/>
+          <w:numId w:val="4"/>
+        </w:numPr>
+      </w:pPr>
+      <w:r>
+        <w:t xml:space="preserve">To run the code in </w:t>
+      </w:r>
+      <w:r>
+        <w:t>/from_zac_apelt</w:t>
+      </w:r>
+      <w:r>
+        <w:t xml:space="preserve">, </w:t>
+      </w:r>
+      <w:r>
+        <w:t>/from_zac_apelt</w:t>
+      </w:r>
+      <w:r>
+        <w:t xml:space="preserve"> needs to be </w:t>
+      </w:r>
+      <w:r>
+        <w:rPr>
+          <w:b/>
+          <w:bCs/>
+        </w:rPr>
+        <w:t>current</w:t>
+      </w:r>
+      <w:r>
+        <w:t xml:space="preserve"> directory</w:t>
+      </w:r>
+    </w:p>
+    <w:p>
+      <w:pPr>
         <w:pStyle w:val="Heading1"/>
       </w:pPr>
       <w:r>
@@ -1065,6 +1099,7 @@
         </w:numPr>
       </w:pPr>
       <w:r>
+        <w:lastRenderedPageBreak/>
         <w:t>Needs to hold different configurations of power bank (since we need backup components)</w:t>
       </w:r>
     </w:p>
@@ -1077,7 +1112,6 @@
         </w:numPr>
       </w:pPr>
       <w:r>
-        <w:lastRenderedPageBreak/>
         <w:t>3D print must be RED, since the majority of the car needs to be red (it is in the rules)</w:t>
       </w:r>
     </w:p>
@@ -1342,7 +1376,7 @@
         <w:rFonts w:ascii="Symbol" w:hAnsi="Symbol" w:hint="default"/>
       </w:rPr>
     </w:lvl>
-    <w:lvl w:ilvl="1" w:tplc="08090003" w:tentative="1">
+    <w:lvl w:ilvl="1" w:tplc="08090003">
       <w:start w:val="1"/>
       <w:numFmt w:val="bullet"/>
       <w:lvlText w:val="o"/>

</xml_diff>

<commit_message>
update the schedule and add detail to playback_gui
</commit_message>
<xml_diff>
--- a/documentations/DRC_2024_plan.docx
+++ b/documentations/DRC_2024_plan.docx
@@ -156,7 +156,11 @@
           <w:tcPr>
             <w:tcW w:w="7455" w:type="dxa"/>
           </w:tcPr>
-          <w:p/>
+          <w:p>
+            <w:r>
+              <w:t>Starting on the GUI, mechanical design, colour mask and firmware.</w:t>
+            </w:r>
+          </w:p>
         </w:tc>
       </w:tr>
       <w:tr>
@@ -200,66 +204,111 @@
           </w:p>
           <w:p>
             <w:r>
+              <w:rPr>
+                <w:highlight w:val="green"/>
+              </w:rPr>
               <w:t>Wireless</w:t>
             </w:r>
             <w:r>
-              <w:t xml:space="preserve"> connection + GUI</w:t>
+              <w:rPr>
+                <w:highlight w:val="green"/>
+              </w:rPr>
+              <w:t xml:space="preserve"> connection</w:t>
+            </w:r>
+            <w:r>
+              <w:t xml:space="preserve"> + GUI</w:t>
             </w:r>
             <w:r>
               <w:t>.</w:t>
             </w:r>
             <w:r>
               <w:t xml:space="preserve"> (Ib)</w:t>
-            </w:r>
-          </w:p>
-          <w:p>
-            <w:r>
-              <w:t>Colour masking</w:t>
-            </w:r>
-            <w:r>
-              <w:t>: yellow, blue and purple.</w:t>
-            </w:r>
-            <w:r>
-              <w:t xml:space="preserve"> (JL)</w:t>
             </w:r>
           </w:p>
           <w:p>
             <w:pPr>
               <w:rPr>
-                <w:strike/>
+                <w:highlight w:val="green"/>
               </w:rPr>
             </w:pPr>
             <w:r>
               <w:rPr>
-                <w:strike/>
+                <w:highlight w:val="green"/>
               </w:rPr>
-              <w:t xml:space="preserve">How to integrate a </w:t>
+              <w:t>Colour masking</w:t>
             </w:r>
             <w:r>
               <w:rPr>
-                <w:strike/>
+                <w:highlight w:val="green"/>
               </w:rPr>
-              <w:t>MATLAB</w:t>
+              <w:t>: yellow, blue and purple.</w:t>
             </w:r>
             <w:r>
               <w:rPr>
-                <w:strike/>
+                <w:highlight w:val="green"/>
               </w:rPr>
-              <w:t xml:space="preserve"> function call into Python</w:t>
-            </w:r>
+              <w:t xml:space="preserve"> (JL)</w:t>
+            </w:r>
+          </w:p>
+          <w:p>
             <w:r>
               <w:rPr>
-                <w:strike/>
+                <w:highlight w:val="green"/>
               </w:rPr>
-              <w:t>.</w:t>
-            </w:r>
-          </w:p>
-          <w:p>
-            <w:r>
               <w:t>Firmware for the car.</w:t>
             </w:r>
             <w:r>
+              <w:rPr>
+                <w:highlight w:val="green"/>
+              </w:rPr>
               <w:t xml:space="preserve"> (JZ)</w:t>
+            </w:r>
+          </w:p>
+          <w:p>
+            <w:r>
+              <w:t>Designing path planner (JL)</w:t>
+            </w:r>
+          </w:p>
+          <w:p>
+            <w:r>
+              <w:rPr>
+                <w:i/>
+                <w:iCs/>
+              </w:rPr>
+              <w:t>Starting</w:t>
+            </w:r>
+            <w:r>
+              <w:t xml:space="preserve"> to integrate UART thread into GUI (JZ).</w:t>
+            </w:r>
+          </w:p>
+          <w:p>
+            <w:r>
+              <w:t>By Saturday morning:</w:t>
+            </w:r>
+          </w:p>
+          <w:p>
+            <w:pPr>
+              <w:pStyle w:val="ListParagraph"/>
+              <w:numPr>
+                <w:ilvl w:val="0"/>
+                <w:numId w:val="9"/>
+              </w:numPr>
+            </w:pPr>
+            <w:r>
+              <w:t xml:space="preserve">the GUI needs to show the </w:t>
+            </w:r>
+            <w:r>
+              <w:rPr>
+                <w:b/>
+                <w:bCs/>
+              </w:rPr>
+              <w:t>graph for perspective transform</w:t>
+            </w:r>
+            <w:r>
+              <w:t xml:space="preserve"> with arrow indicating the path planner’s</w:t>
+            </w:r>
+            <w:r>
+              <w:t xml:space="preserve"> decision, since Bryce needs it.</w:t>
             </w:r>
           </w:p>
         </w:tc>
@@ -286,32 +335,288 @@
           </w:tcPr>
           <w:p>
             <w:r>
-              <w:t>Integration</w:t>
+              <w:t>Before Monday</w:t>
+            </w:r>
+            <w:r>
+              <w:t>:</w:t>
+            </w:r>
+          </w:p>
+          <w:p>
+            <w:pPr>
+              <w:pStyle w:val="ListParagraph"/>
+              <w:numPr>
+                <w:ilvl w:val="0"/>
+                <w:numId w:val="8"/>
+              </w:numPr>
+            </w:pPr>
+            <w:r>
+              <w:rPr>
+                <w:b/>
+                <w:bCs/>
+              </w:rPr>
+              <w:t>mechanical</w:t>
+            </w:r>
+            <w:r>
+              <w:t xml:space="preserve"> needs to</w:t>
+            </w:r>
+            <w:r>
+              <w:t xml:space="preserve"> </w:t>
+            </w:r>
+            <w:r>
+              <w:t xml:space="preserve">be </w:t>
+            </w:r>
+            <w:r>
+              <w:t>finished</w:t>
             </w:r>
             <w:r>
               <w:t>.</w:t>
             </w:r>
           </w:p>
           <w:p>
-            <w:r>
-              <w:t>GUI dashcam recording functionality</w:t>
-            </w:r>
-            <w:r>
-              <w:t xml:space="preserve"> for </w:t>
-            </w:r>
-            <w:r>
-              <w:t>debugging.</w:t>
-            </w:r>
-            <w:r>
-              <w:t xml:space="preserve"> (Ib)</w:t>
-            </w:r>
-          </w:p>
-          <w:p>
-            <w:r>
-              <w:t>Path planning algorithm</w:t>
-            </w:r>
-            <w:r>
-              <w:t xml:space="preserve"> (everyone)</w:t>
+            <w:pPr>
+              <w:pStyle w:val="ListParagraph"/>
+              <w:numPr>
+                <w:ilvl w:val="0"/>
+                <w:numId w:val="8"/>
+              </w:numPr>
+            </w:pPr>
+            <w:r>
+              <w:t xml:space="preserve">perspective needs to be roughly tested </w:t>
+            </w:r>
+            <w:r>
+              <w:rPr>
+                <w:b/>
+                <w:bCs/>
+              </w:rPr>
+              <w:t>with the GUI</w:t>
+            </w:r>
+            <w:r>
+              <w:t xml:space="preserve"> to make sure M matrix was generated correctly.</w:t>
+            </w:r>
+            <w:r>
+              <w:t xml:space="preserve"> Accuracy of +/- 10cm is fine.</w:t>
+            </w:r>
+          </w:p>
+          <w:p>
+            <w:pPr>
+              <w:pStyle w:val="ListParagraph"/>
+              <w:numPr>
+                <w:ilvl w:val="0"/>
+                <w:numId w:val="8"/>
+              </w:numPr>
+            </w:pPr>
+            <w:r>
+              <w:rPr>
+                <w:b/>
+                <w:bCs/>
+              </w:rPr>
+              <w:t>Playback_gui.py</w:t>
+            </w:r>
+            <w:r>
+              <w:t xml:space="preserve"> implemented (spec is below)</w:t>
+            </w:r>
+          </w:p>
+          <w:p>
+            <w:r>
+              <w:t>On Monday’s meeting</w:t>
+            </w:r>
+            <w:r>
+              <w:t>:</w:t>
+            </w:r>
+          </w:p>
+          <w:p>
+            <w:pPr>
+              <w:pStyle w:val="ListParagraph"/>
+              <w:numPr>
+                <w:ilvl w:val="0"/>
+                <w:numId w:val="10"/>
+              </w:numPr>
+            </w:pPr>
+            <w:r>
+              <w:t>Build a test track in a 7X7 metre area</w:t>
+            </w:r>
+            <w:r>
+              <w:t>.</w:t>
+            </w:r>
+          </w:p>
+          <w:p>
+            <w:pPr>
+              <w:pStyle w:val="ListParagraph"/>
+              <w:numPr>
+                <w:ilvl w:val="0"/>
+                <w:numId w:val="10"/>
+              </w:numPr>
+            </w:pPr>
+            <w:r>
+              <w:t>Integrate everything.</w:t>
+            </w:r>
+          </w:p>
+          <w:p>
+            <w:pPr>
+              <w:pStyle w:val="ListParagraph"/>
+              <w:numPr>
+                <w:ilvl w:val="0"/>
+                <w:numId w:val="10"/>
+              </w:numPr>
+            </w:pPr>
+            <w:r>
+              <w:rPr>
+                <w:b/>
+                <w:bCs/>
+              </w:rPr>
+              <w:t>Record video</w:t>
+            </w:r>
+            <w:r>
+              <w:rPr>
+                <w:b/>
+                <w:bCs/>
+              </w:rPr>
+              <w:t>s</w:t>
+            </w:r>
+            <w:r>
+              <w:t xml:space="preserve"> of car’s camera view while manually remote controlling the car</w:t>
+            </w:r>
+            <w:r>
+              <w:t xml:space="preserve">, so </w:t>
+            </w:r>
+            <w:r>
+              <w:rPr>
+                <w:b/>
+                <w:bCs/>
+              </w:rPr>
+              <w:t>mechanical</w:t>
+            </w:r>
+            <w:r>
+              <w:t xml:space="preserve"> needs to be complete.</w:t>
+            </w:r>
+          </w:p>
+          <w:p>
+            <w:pPr>
+              <w:pStyle w:val="ListParagraph"/>
+              <w:numPr>
+                <w:ilvl w:val="0"/>
+                <w:numId w:val="10"/>
+              </w:numPr>
+            </w:pPr>
+            <w:r>
+              <w:t>Test JL’s path planner, if it is ready.</w:t>
+            </w:r>
+          </w:p>
+          <w:p>
+            <w:r>
+              <w:t>Rest of the week:</w:t>
+            </w:r>
+          </w:p>
+          <w:p>
+            <w:pPr>
+              <w:pStyle w:val="ListParagraph"/>
+              <w:numPr>
+                <w:ilvl w:val="0"/>
+                <w:numId w:val="11"/>
+              </w:numPr>
+            </w:pPr>
+            <w:r>
+              <w:t>Design path planners (</w:t>
+            </w:r>
+            <w:r>
+              <w:t>JL, JZ and Bryce).</w:t>
+            </w:r>
+          </w:p>
+          <w:p>
+            <w:pPr>
+              <w:pStyle w:val="ListParagraph"/>
+              <w:numPr>
+                <w:ilvl w:val="1"/>
+                <w:numId w:val="11"/>
+              </w:numPr>
+            </w:pPr>
+            <w:r>
+              <w:t>Have a couple of different designs, so we can pick the best one later</w:t>
+            </w:r>
+          </w:p>
+          <w:p>
+            <w:pPr>
+              <w:pStyle w:val="ListParagraph"/>
+              <w:numPr>
+                <w:ilvl w:val="1"/>
+                <w:numId w:val="11"/>
+              </w:numPr>
+            </w:pPr>
+            <w:r>
+              <w:t>Test</w:t>
+            </w:r>
+            <w:r>
+              <w:t>/simulate</w:t>
+            </w:r>
+            <w:r>
+              <w:t xml:space="preserve"> using the </w:t>
+            </w:r>
+            <w:r>
+              <w:rPr>
+                <w:b/>
+                <w:bCs/>
+              </w:rPr>
+              <w:t>playback_gui.py</w:t>
+            </w:r>
+            <w:r>
+              <w:t xml:space="preserve"> and the </w:t>
+            </w:r>
+            <w:r>
+              <w:rPr>
+                <w:b/>
+                <w:bCs/>
+              </w:rPr>
+              <w:t>videos</w:t>
+            </w:r>
+            <w:r>
+              <w:t xml:space="preserve"> recorded on Monday</w:t>
+            </w:r>
+          </w:p>
+          <w:p>
+            <w:pPr>
+              <w:pStyle w:val="ListParagraph"/>
+              <w:numPr>
+                <w:ilvl w:val="0"/>
+                <w:numId w:val="11"/>
+              </w:numPr>
+            </w:pPr>
+            <w:r>
+              <w:rPr>
+                <w:b/>
+                <w:bCs/>
+              </w:rPr>
+              <w:lastRenderedPageBreak/>
+              <w:t>Integrate UART and scaffolding</w:t>
+            </w:r>
+            <w:r>
+              <w:t xml:space="preserve"> for path planner into base_gui.py. (JZ)</w:t>
+            </w:r>
+          </w:p>
+          <w:p>
+            <w:pPr>
+              <w:pStyle w:val="ListParagraph"/>
+              <w:numPr>
+                <w:ilvl w:val="0"/>
+                <w:numId w:val="11"/>
+              </w:numPr>
+            </w:pPr>
+            <w:r>
+              <w:t xml:space="preserve">Dashcam_gui.py </w:t>
+            </w:r>
+            <w:r>
+              <w:t>(Ib)</w:t>
+            </w:r>
+          </w:p>
+          <w:p>
+            <w:pPr>
+              <w:pStyle w:val="ListParagraph"/>
+              <w:numPr>
+                <w:ilvl w:val="1"/>
+                <w:numId w:val="11"/>
+              </w:numPr>
+            </w:pPr>
+            <w:r>
+              <w:t>A copy of the base_gui.py but save the raw video feed automatically. Name of the video is the time stamp. This handy for investigating crashes in the future.</w:t>
             </w:r>
           </w:p>
         </w:tc>
@@ -323,6 +628,7 @@
           </w:tcPr>
           <w:p>
             <w:r>
+              <w:lastRenderedPageBreak/>
               <w:t xml:space="preserve">Week 3 </w:t>
             </w:r>
           </w:p>
@@ -338,7 +644,69 @@
           </w:tcPr>
           <w:p>
             <w:r>
-              <w:t>Fine tuning and debugging.</w:t>
+              <w:t>During the meeting</w:t>
+            </w:r>
+            <w:r>
+              <w:t>:</w:t>
+            </w:r>
+          </w:p>
+          <w:p>
+            <w:pPr>
+              <w:pStyle w:val="ListParagraph"/>
+              <w:numPr>
+                <w:ilvl w:val="0"/>
+                <w:numId w:val="13"/>
+              </w:numPr>
+            </w:pPr>
+            <w:r>
+              <w:t>test the different path planner options</w:t>
+            </w:r>
+            <w:r>
+              <w:t xml:space="preserve"> on the physical track</w:t>
+            </w:r>
+            <w:r>
+              <w:t>, finetune and pick the best.</w:t>
+            </w:r>
+            <w:r>
+              <w:t xml:space="preserve"> (everyone)</w:t>
+            </w:r>
+          </w:p>
+          <w:p>
+            <w:pPr>
+              <w:pStyle w:val="ListParagraph"/>
+              <w:numPr>
+                <w:ilvl w:val="0"/>
+                <w:numId w:val="13"/>
+              </w:numPr>
+            </w:pPr>
+            <w:r>
+              <w:t xml:space="preserve">The car should </w:t>
+            </w:r>
+            <w:r>
+              <w:rPr>
+                <w:i/>
+                <w:iCs/>
+              </w:rPr>
+              <w:t>start</w:t>
+            </w:r>
+            <w:r>
+              <w:t xml:space="preserve"> to drive autonomously, so </w:t>
+            </w:r>
+            <w:r>
+              <w:rPr>
+                <w:b/>
+                <w:bCs/>
+              </w:rPr>
+              <w:t>UART</w:t>
+            </w:r>
+            <w:r>
+              <w:t xml:space="preserve"> needs to be integrate</w:t>
+            </w:r>
+            <w:r>
+              <w:t>d</w:t>
+            </w:r>
+            <w:r>
+              <w:t xml:space="preserve"> with the path planner so the laptop can control the car.</w:t>
             </w:r>
           </w:p>
         </w:tc>
@@ -364,6 +732,70 @@
             <w:tcW w:w="7455" w:type="dxa"/>
           </w:tcPr>
           <w:p>
+            <w:pPr>
+              <w:pStyle w:val="ListParagraph"/>
+              <w:numPr>
+                <w:ilvl w:val="0"/>
+                <w:numId w:val="15"/>
+              </w:numPr>
+            </w:pPr>
+            <w:r>
+              <w:t>Calibrate colour masking to match QUT’s environment</w:t>
+            </w:r>
+            <w:r>
+              <w:t xml:space="preserve"> (JL)</w:t>
+            </w:r>
+          </w:p>
+          <w:p>
+            <w:pPr>
+              <w:pStyle w:val="ListParagraph"/>
+              <w:numPr>
+                <w:ilvl w:val="0"/>
+                <w:numId w:val="15"/>
+              </w:numPr>
+            </w:pPr>
+            <w:r>
+              <w:t>Test perspective transform</w:t>
+            </w:r>
+            <w:r>
+              <w:t xml:space="preserve"> (Bryce)</w:t>
+            </w:r>
+          </w:p>
+          <w:p>
+            <w:pPr>
+              <w:pStyle w:val="ListParagraph"/>
+              <w:numPr>
+                <w:ilvl w:val="0"/>
+                <w:numId w:val="15"/>
+              </w:numPr>
+            </w:pPr>
+            <w:r>
+              <w:t>Fine-tune path planner</w:t>
+            </w:r>
+            <w:r>
+              <w:t xml:space="preserve"> (everyone)</w:t>
+            </w:r>
+          </w:p>
+          <w:p>
+            <w:pPr>
+              <w:pStyle w:val="ListParagraph"/>
+              <w:numPr>
+                <w:ilvl w:val="0"/>
+                <w:numId w:val="15"/>
+              </w:numPr>
+            </w:pPr>
+            <w:r>
+              <w:t>Prep a short presentation (should be pretty easy if our car works and can sell itself).</w:t>
+            </w:r>
+          </w:p>
+          <w:p>
+            <w:pPr>
+              <w:pStyle w:val="ListParagraph"/>
+              <w:numPr>
+                <w:ilvl w:val="0"/>
+                <w:numId w:val="15"/>
+              </w:numPr>
+            </w:pPr>
             <w:r>
               <w:t>Win the competition.</w:t>
             </w:r>
@@ -681,6 +1113,96 @@
         <w:pStyle w:val="Heading1"/>
       </w:pPr>
       <w:r>
+        <w:t>Playback GUI</w:t>
+      </w:r>
+    </w:p>
+    <w:p>
+      <w:pPr>
+        <w:pStyle w:val="ListParagraph"/>
+        <w:numPr>
+          <w:ilvl w:val="0"/>
+          <w:numId w:val="14"/>
+        </w:numPr>
+      </w:pPr>
+      <w:r>
+        <w:t>Mostly the same as base_gui.py, but:</w:t>
+      </w:r>
+    </w:p>
+    <w:p>
+      <w:pPr>
+        <w:pStyle w:val="ListParagraph"/>
+        <w:numPr>
+          <w:ilvl w:val="0"/>
+          <w:numId w:val="14"/>
+        </w:numPr>
+      </w:pPr>
+      <w:r>
+        <w:t>The source video is a pre-recorded video instead of from IP Webcam.</w:t>
+      </w:r>
+    </w:p>
+    <w:p>
+      <w:pPr>
+        <w:pStyle w:val="ListParagraph"/>
+        <w:numPr>
+          <w:ilvl w:val="0"/>
+          <w:numId w:val="14"/>
+        </w:numPr>
+      </w:pPr>
+      <w:r>
+        <w:t>An interface to play/pause the video and select the timestamp to play like a YouTube video (the three parts circled below):</w:t>
+      </w:r>
+    </w:p>
+    <w:p>
+      <w:pPr>
+        <w:pStyle w:val="ListParagraph"/>
+      </w:pPr>
+      <w:r>
+        <w:rPr>
+          <w:noProof/>
+        </w:rPr>
+        <w:lastRenderedPageBreak/>
+        <w:drawing>
+          <wp:inline distT="0" distB="0" distL="0" distR="0" wp14:anchorId="4BCFAA84" wp14:editId="05F2AAFE">
+            <wp:extent cx="5727700" cy="1014730"/>
+            <wp:effectExtent l="0" t="0" r="6350" b="0"/>
+            <wp:docPr id="1525312301" name="Picture 1" descr="A green line on a black surface&#10;&#10;Description automatically generated"/>
+            <wp:cNvGraphicFramePr>
+              <a:graphicFrameLocks xmlns:a="http://schemas.openxmlformats.org/drawingml/2006/main" noChangeAspect="1"/>
+            </wp:cNvGraphicFramePr>
+            <a:graphic xmlns:a="http://schemas.openxmlformats.org/drawingml/2006/main">
+              <a:graphicData uri="http://schemas.openxmlformats.org/drawingml/2006/picture">
+                <pic:pic xmlns:pic="http://schemas.openxmlformats.org/drawingml/2006/picture">
+                  <pic:nvPicPr>
+                    <pic:cNvPr id="1525312301" name="Picture 1" descr="A green line on a black surface&#10;&#10;Description automatically generated"/>
+                    <pic:cNvPicPr/>
+                  </pic:nvPicPr>
+                  <pic:blipFill>
+                    <a:blip r:embed="rId7"/>
+                    <a:stretch>
+                      <a:fillRect/>
+                    </a:stretch>
+                  </pic:blipFill>
+                  <pic:spPr>
+                    <a:xfrm>
+                      <a:off x="0" y="0"/>
+                      <a:ext cx="5727700" cy="1014730"/>
+                    </a:xfrm>
+                    <a:prstGeom prst="rect">
+                      <a:avLst/>
+                    </a:prstGeom>
+                  </pic:spPr>
+                </pic:pic>
+              </a:graphicData>
+            </a:graphic>
+          </wp:inline>
+        </w:drawing>
+      </w:r>
+    </w:p>
+    <w:p>
+      <w:pPr>
+        <w:pStyle w:val="Heading1"/>
+      </w:pPr>
+      <w:r>
         <w:t>Colour Masking</w:t>
       </w:r>
     </w:p>
@@ -774,7 +1296,6 @@
         </w:numPr>
       </w:pPr>
       <w:r>
-        <w:lastRenderedPageBreak/>
         <w:t>Output: the outline/edges around areas of interested colours (blue, yellow and purple).</w:t>
       </w:r>
     </w:p>
@@ -908,7 +1429,13 @@
         </w:numPr>
       </w:pPr>
       <w:r>
-        <w:t>The centre/origin of frame is at the centre of the phone.</w:t>
+        <w:t>The centre/origin of frame is at the centre of the phone</w:t>
+      </w:r>
+      <w:r>
+        <w:t>’s camera</w:t>
+      </w:r>
+      <w:r>
+        <w:t>.</w:t>
       </w:r>
     </w:p>
     <w:p>
@@ -938,19 +1465,7 @@
         </w:numPr>
       </w:pPr>
       <w:r>
-        <w:t xml:space="preserve">To run the code in </w:t>
-      </w:r>
-      <w:r>
-        <w:t>/from_zac_apelt</w:t>
-      </w:r>
-      <w:r>
-        <w:t xml:space="preserve">, </w:t>
-      </w:r>
-      <w:r>
-        <w:t>/from_zac_apelt</w:t>
-      </w:r>
-      <w:r>
-        <w:t xml:space="preserve"> needs to be </w:t>
+        <w:t xml:space="preserve">To run the code in /from_zac_apelt, /from_zac_apelt needs to be </w:t>
       </w:r>
       <w:r>
         <w:rPr>
@@ -992,6 +1507,7 @@
         </w:numPr>
       </w:pPr>
       <w:r>
+        <w:lastRenderedPageBreak/>
         <w:t>Centre of gravity and reducing inertia, so it is easier for the car to turn.</w:t>
       </w:r>
     </w:p>
@@ -1069,7 +1585,7 @@
       <w:r>
         <w:t xml:space="preserve">On the homescreen, IP webcam allows you to see the camera view remotely from a computer (might be handy). The instruction video (don’t worry about the Python part): </w:t>
       </w:r>
-      <w:hyperlink r:id="rId7" w:history="1">
+      <w:hyperlink r:id="rId8" w:history="1">
         <w:r>
           <w:rPr>
             <w:rStyle w:val="Hyperlink"/>
@@ -1099,7 +1615,6 @@
         </w:numPr>
       </w:pPr>
       <w:r>
-        <w:lastRenderedPageBreak/>
         <w:t>Needs to hold different configurations of power bank (since we need backup components)</w:t>
       </w:r>
     </w:p>
@@ -1248,6 +1763,92 @@
 <file path=word/numbering.xml><?xml version="1.0" encoding="utf-8"?>
 <w:numbering xmlns:wpc="http://schemas.microsoft.com/office/word/2010/wordprocessingCanvas" xmlns:cx="http://schemas.microsoft.com/office/drawing/2014/chartex" xmlns:cx1="http://schemas.microsoft.com/office/drawing/2015/9/8/chartex" xmlns:cx2="http://schemas.microsoft.com/office/drawing/2015/10/21/chartex" xmlns:cx3="http://schemas.microsoft.com/office/drawing/2016/5/9/chartex" xmlns:cx4="http://schemas.microsoft.com/office/drawing/2016/5/10/chartex" xmlns:cx5="http://schemas.microsoft.com/office/drawing/2016/5/11/chartex" xmlns:cx6="http://schemas.microsoft.com/office/drawing/2016/5/12/chartex" xmlns:cx7="http://schemas.microsoft.com/office/drawing/2016/5/13/chartex" xmlns:cx8="http://schemas.microsoft.com/office/drawing/2016/5/14/chartex" xmlns:mc="http://schemas.openxmlformats.org/markup-compatibility/2006" xmlns:aink="http://schemas.microsoft.com/office/drawing/2016/ink" xmlns:am3d="http://schemas.microsoft.com/office/drawing/2017/model3d" xmlns:o="urn:schemas-microsoft-com:office:office" xmlns:oel="http://schemas.microsoft.com/office/2019/extlst" xmlns:r="http://schemas.openxmlformats.org/officeDocument/2006/relationships" xmlns:m="http://schemas.openxmlformats.org/officeDocument/2006/math" xmlns:v="urn:schemas-microsoft-com:vml" xmlns:wp14="http://schemas.microsoft.com/office/word/2010/wordprocessingDrawing" xmlns:wp="http://schemas.openxmlformats.org/drawingml/2006/wordprocessingDrawing" xmlns:w10="urn:schemas-microsoft-com:office:word" xmlns:w="http://schemas.openxmlformats.org/wordprocessingml/2006/main" xmlns:w14="http://schemas.microsoft.com/office/word/2010/wordml" xmlns:w15="http://schemas.microsoft.com/office/word/2012/wordml" xmlns:w16cex="http://schemas.microsoft.com/office/word/2018/wordml/cex" xmlns:w16cid="http://schemas.microsoft.com/office/word/2016/wordml/cid" xmlns:w16="http://schemas.microsoft.com/office/word/2018/wordml" xmlns:w16du="http://schemas.microsoft.com/office/word/2023/wordml/word16du" xmlns:w16sdtdh="http://schemas.microsoft.com/office/word/2020/wordml/sdtdatahash" xmlns:w16se="http://schemas.microsoft.com/office/word/2015/wordml/symex" xmlns:wpg="http://schemas.microsoft.com/office/word/2010/wordprocessingGroup" xmlns:wpi="http://schemas.microsoft.com/office/word/2010/wordprocessingInk" xmlns:wne="http://schemas.microsoft.com/office/word/2006/wordml" xmlns:wps="http://schemas.microsoft.com/office/word/2010/wordprocessingShape" mc:Ignorable="w14 w15 w16se w16cid w16 w16cex w16sdtdh w16du wp14">
   <w:abstractNum w:abstractNumId="0" w15:restartNumberingAfterBreak="0">
+    <w:nsid w:val="009C1946"/>
+    <w:multiLevelType w:val="hybridMultilevel"/>
+    <w:tmpl w:val="27F652E4"/>
+    <w:lvl w:ilvl="0" w:tplc="0C09000F">
+      <w:start w:val="1"/>
+      <w:numFmt w:val="decimal"/>
+      <w:lvlText w:val="%1."/>
+      <w:lvlJc w:val="left"/>
+      <w:pPr>
+        <w:ind w:left="720" w:hanging="360"/>
+      </w:pPr>
+    </w:lvl>
+    <w:lvl w:ilvl="1" w:tplc="0C090019" w:tentative="1">
+      <w:start w:val="1"/>
+      <w:numFmt w:val="lowerLetter"/>
+      <w:lvlText w:val="%2."/>
+      <w:lvlJc w:val="left"/>
+      <w:pPr>
+        <w:ind w:left="1440" w:hanging="360"/>
+      </w:pPr>
+    </w:lvl>
+    <w:lvl w:ilvl="2" w:tplc="0C09001B" w:tentative="1">
+      <w:start w:val="1"/>
+      <w:numFmt w:val="lowerRoman"/>
+      <w:lvlText w:val="%3."/>
+      <w:lvlJc w:val="right"/>
+      <w:pPr>
+        <w:ind w:left="2160" w:hanging="180"/>
+      </w:pPr>
+    </w:lvl>
+    <w:lvl w:ilvl="3" w:tplc="0C09000F" w:tentative="1">
+      <w:start w:val="1"/>
+      <w:numFmt w:val="decimal"/>
+      <w:lvlText w:val="%4."/>
+      <w:lvlJc w:val="left"/>
+      <w:pPr>
+        <w:ind w:left="2880" w:hanging="360"/>
+      </w:pPr>
+    </w:lvl>
+    <w:lvl w:ilvl="4" w:tplc="0C090019" w:tentative="1">
+      <w:start w:val="1"/>
+      <w:numFmt w:val="lowerLetter"/>
+      <w:lvlText w:val="%5."/>
+      <w:lvlJc w:val="left"/>
+      <w:pPr>
+        <w:ind w:left="3600" w:hanging="360"/>
+      </w:pPr>
+    </w:lvl>
+    <w:lvl w:ilvl="5" w:tplc="0C09001B" w:tentative="1">
+      <w:start w:val="1"/>
+      <w:numFmt w:val="lowerRoman"/>
+      <w:lvlText w:val="%6."/>
+      <w:lvlJc w:val="right"/>
+      <w:pPr>
+        <w:ind w:left="4320" w:hanging="180"/>
+      </w:pPr>
+    </w:lvl>
+    <w:lvl w:ilvl="6" w:tplc="0C09000F" w:tentative="1">
+      <w:start w:val="1"/>
+      <w:numFmt w:val="decimal"/>
+      <w:lvlText w:val="%7."/>
+      <w:lvlJc w:val="left"/>
+      <w:pPr>
+        <w:ind w:left="5040" w:hanging="360"/>
+      </w:pPr>
+    </w:lvl>
+    <w:lvl w:ilvl="7" w:tplc="0C090019" w:tentative="1">
+      <w:start w:val="1"/>
+      <w:numFmt w:val="lowerLetter"/>
+      <w:lvlText w:val="%8."/>
+      <w:lvlJc w:val="left"/>
+      <w:pPr>
+        <w:ind w:left="5760" w:hanging="360"/>
+      </w:pPr>
+    </w:lvl>
+    <w:lvl w:ilvl="8" w:tplc="0C09001B" w:tentative="1">
+      <w:start w:val="1"/>
+      <w:numFmt w:val="lowerRoman"/>
+      <w:lvlText w:val="%9."/>
+      <w:lvlJc w:val="right"/>
+      <w:pPr>
+        <w:ind w:left="6480" w:hanging="180"/>
+      </w:pPr>
+    </w:lvl>
+  </w:abstractNum>
+  <w:abstractNum w:abstractNumId="1" w15:restartNumberingAfterBreak="0">
     <w:nsid w:val="15FC104E"/>
     <w:multiLevelType w:val="hybridMultilevel"/>
     <w:tmpl w:val="7B2CAC6E"/>
@@ -1360,7 +1961,7 @@
       </w:rPr>
     </w:lvl>
   </w:abstractNum>
-  <w:abstractNum w:abstractNumId="1" w15:restartNumberingAfterBreak="0">
+  <w:abstractNum w:abstractNumId="2" w15:restartNumberingAfterBreak="0">
     <w:nsid w:val="16864CAB"/>
     <w:multiLevelType w:val="hybridMultilevel"/>
     <w:tmpl w:val="1FF2FA56"/>
@@ -1473,7 +2074,7 @@
       </w:rPr>
     </w:lvl>
   </w:abstractNum>
-  <w:abstractNum w:abstractNumId="2" w15:restartNumberingAfterBreak="0">
+  <w:abstractNum w:abstractNumId="3" w15:restartNumberingAfterBreak="0">
     <w:nsid w:val="1B7769F4"/>
     <w:multiLevelType w:val="hybridMultilevel"/>
     <w:tmpl w:val="29A2A6FE"/>
@@ -1586,7 +2187,7 @@
       </w:rPr>
     </w:lvl>
   </w:abstractNum>
-  <w:abstractNum w:abstractNumId="3" w15:restartNumberingAfterBreak="0">
+  <w:abstractNum w:abstractNumId="4" w15:restartNumberingAfterBreak="0">
     <w:nsid w:val="1B937FB0"/>
     <w:multiLevelType w:val="hybridMultilevel"/>
     <w:tmpl w:val="C4FA4120"/>
@@ -1699,7 +2300,381 @@
       </w:rPr>
     </w:lvl>
   </w:abstractNum>
-  <w:abstractNum w:abstractNumId="4" w15:restartNumberingAfterBreak="0">
+  <w:abstractNum w:abstractNumId="5" w15:restartNumberingAfterBreak="0">
+    <w:nsid w:val="1D834FFA"/>
+    <w:multiLevelType w:val="hybridMultilevel"/>
+    <w:tmpl w:val="C8307710"/>
+    <w:lvl w:ilvl="0" w:tplc="0C09000F">
+      <w:start w:val="1"/>
+      <w:numFmt w:val="decimal"/>
+      <w:lvlText w:val="%1."/>
+      <w:lvlJc w:val="left"/>
+      <w:pPr>
+        <w:ind w:left="720" w:hanging="360"/>
+      </w:pPr>
+    </w:lvl>
+    <w:lvl w:ilvl="1" w:tplc="0C090019" w:tentative="1">
+      <w:start w:val="1"/>
+      <w:numFmt w:val="lowerLetter"/>
+      <w:lvlText w:val="%2."/>
+      <w:lvlJc w:val="left"/>
+      <w:pPr>
+        <w:ind w:left="1440" w:hanging="360"/>
+      </w:pPr>
+    </w:lvl>
+    <w:lvl w:ilvl="2" w:tplc="0C09001B" w:tentative="1">
+      <w:start w:val="1"/>
+      <w:numFmt w:val="lowerRoman"/>
+      <w:lvlText w:val="%3."/>
+      <w:lvlJc w:val="right"/>
+      <w:pPr>
+        <w:ind w:left="2160" w:hanging="180"/>
+      </w:pPr>
+    </w:lvl>
+    <w:lvl w:ilvl="3" w:tplc="0C09000F" w:tentative="1">
+      <w:start w:val="1"/>
+      <w:numFmt w:val="decimal"/>
+      <w:lvlText w:val="%4."/>
+      <w:lvlJc w:val="left"/>
+      <w:pPr>
+        <w:ind w:left="2880" w:hanging="360"/>
+      </w:pPr>
+    </w:lvl>
+    <w:lvl w:ilvl="4" w:tplc="0C090019" w:tentative="1">
+      <w:start w:val="1"/>
+      <w:numFmt w:val="lowerLetter"/>
+      <w:lvlText w:val="%5."/>
+      <w:lvlJc w:val="left"/>
+      <w:pPr>
+        <w:ind w:left="3600" w:hanging="360"/>
+      </w:pPr>
+    </w:lvl>
+    <w:lvl w:ilvl="5" w:tplc="0C09001B" w:tentative="1">
+      <w:start w:val="1"/>
+      <w:numFmt w:val="lowerRoman"/>
+      <w:lvlText w:val="%6."/>
+      <w:lvlJc w:val="right"/>
+      <w:pPr>
+        <w:ind w:left="4320" w:hanging="180"/>
+      </w:pPr>
+    </w:lvl>
+    <w:lvl w:ilvl="6" w:tplc="0C09000F" w:tentative="1">
+      <w:start w:val="1"/>
+      <w:numFmt w:val="decimal"/>
+      <w:lvlText w:val="%7."/>
+      <w:lvlJc w:val="left"/>
+      <w:pPr>
+        <w:ind w:left="5040" w:hanging="360"/>
+      </w:pPr>
+    </w:lvl>
+    <w:lvl w:ilvl="7" w:tplc="0C090019" w:tentative="1">
+      <w:start w:val="1"/>
+      <w:numFmt w:val="lowerLetter"/>
+      <w:lvlText w:val="%8."/>
+      <w:lvlJc w:val="left"/>
+      <w:pPr>
+        <w:ind w:left="5760" w:hanging="360"/>
+      </w:pPr>
+    </w:lvl>
+    <w:lvl w:ilvl="8" w:tplc="0C09001B" w:tentative="1">
+      <w:start w:val="1"/>
+      <w:numFmt w:val="lowerRoman"/>
+      <w:lvlText w:val="%9."/>
+      <w:lvlJc w:val="right"/>
+      <w:pPr>
+        <w:ind w:left="6480" w:hanging="180"/>
+      </w:pPr>
+    </w:lvl>
+  </w:abstractNum>
+  <w:abstractNum w:abstractNumId="6" w15:restartNumberingAfterBreak="0">
+    <w:nsid w:val="221F3958"/>
+    <w:multiLevelType w:val="hybridMultilevel"/>
+    <w:tmpl w:val="6714CF66"/>
+    <w:lvl w:ilvl="0" w:tplc="0C09000F">
+      <w:start w:val="1"/>
+      <w:numFmt w:val="decimal"/>
+      <w:lvlText w:val="%1."/>
+      <w:lvlJc w:val="left"/>
+      <w:pPr>
+        <w:ind w:left="720" w:hanging="360"/>
+      </w:pPr>
+    </w:lvl>
+    <w:lvl w:ilvl="1" w:tplc="0C090019" w:tentative="1">
+      <w:start w:val="1"/>
+      <w:numFmt w:val="lowerLetter"/>
+      <w:lvlText w:val="%2."/>
+      <w:lvlJc w:val="left"/>
+      <w:pPr>
+        <w:ind w:left="1440" w:hanging="360"/>
+      </w:pPr>
+    </w:lvl>
+    <w:lvl w:ilvl="2" w:tplc="0C09001B" w:tentative="1">
+      <w:start w:val="1"/>
+      <w:numFmt w:val="lowerRoman"/>
+      <w:lvlText w:val="%3."/>
+      <w:lvlJc w:val="right"/>
+      <w:pPr>
+        <w:ind w:left="2160" w:hanging="180"/>
+      </w:pPr>
+    </w:lvl>
+    <w:lvl w:ilvl="3" w:tplc="0C09000F" w:tentative="1">
+      <w:start w:val="1"/>
+      <w:numFmt w:val="decimal"/>
+      <w:lvlText w:val="%4."/>
+      <w:lvlJc w:val="left"/>
+      <w:pPr>
+        <w:ind w:left="2880" w:hanging="360"/>
+      </w:pPr>
+    </w:lvl>
+    <w:lvl w:ilvl="4" w:tplc="0C090019" w:tentative="1">
+      <w:start w:val="1"/>
+      <w:numFmt w:val="lowerLetter"/>
+      <w:lvlText w:val="%5."/>
+      <w:lvlJc w:val="left"/>
+      <w:pPr>
+        <w:ind w:left="3600" w:hanging="360"/>
+      </w:pPr>
+    </w:lvl>
+    <w:lvl w:ilvl="5" w:tplc="0C09001B" w:tentative="1">
+      <w:start w:val="1"/>
+      <w:numFmt w:val="lowerRoman"/>
+      <w:lvlText w:val="%6."/>
+      <w:lvlJc w:val="right"/>
+      <w:pPr>
+        <w:ind w:left="4320" w:hanging="180"/>
+      </w:pPr>
+    </w:lvl>
+    <w:lvl w:ilvl="6" w:tplc="0C09000F" w:tentative="1">
+      <w:start w:val="1"/>
+      <w:numFmt w:val="decimal"/>
+      <w:lvlText w:val="%7."/>
+      <w:lvlJc w:val="left"/>
+      <w:pPr>
+        <w:ind w:left="5040" w:hanging="360"/>
+      </w:pPr>
+    </w:lvl>
+    <w:lvl w:ilvl="7" w:tplc="0C090019" w:tentative="1">
+      <w:start w:val="1"/>
+      <w:numFmt w:val="lowerLetter"/>
+      <w:lvlText w:val="%8."/>
+      <w:lvlJc w:val="left"/>
+      <w:pPr>
+        <w:ind w:left="5760" w:hanging="360"/>
+      </w:pPr>
+    </w:lvl>
+    <w:lvl w:ilvl="8" w:tplc="0C09001B" w:tentative="1">
+      <w:start w:val="1"/>
+      <w:numFmt w:val="lowerRoman"/>
+      <w:lvlText w:val="%9."/>
+      <w:lvlJc w:val="right"/>
+      <w:pPr>
+        <w:ind w:left="6480" w:hanging="180"/>
+      </w:pPr>
+    </w:lvl>
+  </w:abstractNum>
+  <w:abstractNum w:abstractNumId="7" w15:restartNumberingAfterBreak="0">
+    <w:nsid w:val="2F4E75C2"/>
+    <w:multiLevelType w:val="hybridMultilevel"/>
+    <w:tmpl w:val="D05CD3B8"/>
+    <w:lvl w:ilvl="0" w:tplc="0C090001">
+      <w:start w:val="1"/>
+      <w:numFmt w:val="bullet"/>
+      <w:lvlText w:val=""/>
+      <w:lvlJc w:val="left"/>
+      <w:pPr>
+        <w:ind w:left="720" w:hanging="360"/>
+      </w:pPr>
+      <w:rPr>
+        <w:rFonts w:ascii="Symbol" w:hAnsi="Symbol" w:hint="default"/>
+      </w:rPr>
+    </w:lvl>
+    <w:lvl w:ilvl="1" w:tplc="0C090003" w:tentative="1">
+      <w:start w:val="1"/>
+      <w:numFmt w:val="bullet"/>
+      <w:lvlText w:val="o"/>
+      <w:lvlJc w:val="left"/>
+      <w:pPr>
+        <w:ind w:left="1440" w:hanging="360"/>
+      </w:pPr>
+      <w:rPr>
+        <w:rFonts w:ascii="Courier New" w:hAnsi="Courier New" w:cs="Courier New" w:hint="default"/>
+      </w:rPr>
+    </w:lvl>
+    <w:lvl w:ilvl="2" w:tplc="0C090005" w:tentative="1">
+      <w:start w:val="1"/>
+      <w:numFmt w:val="bullet"/>
+      <w:lvlText w:val=""/>
+      <w:lvlJc w:val="left"/>
+      <w:pPr>
+        <w:ind w:left="2160" w:hanging="360"/>
+      </w:pPr>
+      <w:rPr>
+        <w:rFonts w:ascii="Wingdings" w:hAnsi="Wingdings" w:hint="default"/>
+      </w:rPr>
+    </w:lvl>
+    <w:lvl w:ilvl="3" w:tplc="0C090001" w:tentative="1">
+      <w:start w:val="1"/>
+      <w:numFmt w:val="bullet"/>
+      <w:lvlText w:val=""/>
+      <w:lvlJc w:val="left"/>
+      <w:pPr>
+        <w:ind w:left="2880" w:hanging="360"/>
+      </w:pPr>
+      <w:rPr>
+        <w:rFonts w:ascii="Symbol" w:hAnsi="Symbol" w:hint="default"/>
+      </w:rPr>
+    </w:lvl>
+    <w:lvl w:ilvl="4" w:tplc="0C090003" w:tentative="1">
+      <w:start w:val="1"/>
+      <w:numFmt w:val="bullet"/>
+      <w:lvlText w:val="o"/>
+      <w:lvlJc w:val="left"/>
+      <w:pPr>
+        <w:ind w:left="3600" w:hanging="360"/>
+      </w:pPr>
+      <w:rPr>
+        <w:rFonts w:ascii="Courier New" w:hAnsi="Courier New" w:cs="Courier New" w:hint="default"/>
+      </w:rPr>
+    </w:lvl>
+    <w:lvl w:ilvl="5" w:tplc="0C090005" w:tentative="1">
+      <w:start w:val="1"/>
+      <w:numFmt w:val="bullet"/>
+      <w:lvlText w:val=""/>
+      <w:lvlJc w:val="left"/>
+      <w:pPr>
+        <w:ind w:left="4320" w:hanging="360"/>
+      </w:pPr>
+      <w:rPr>
+        <w:rFonts w:ascii="Wingdings" w:hAnsi="Wingdings" w:hint="default"/>
+      </w:rPr>
+    </w:lvl>
+    <w:lvl w:ilvl="6" w:tplc="0C090001" w:tentative="1">
+      <w:start w:val="1"/>
+      <w:numFmt w:val="bullet"/>
+      <w:lvlText w:val=""/>
+      <w:lvlJc w:val="left"/>
+      <w:pPr>
+        <w:ind w:left="5040" w:hanging="360"/>
+      </w:pPr>
+      <w:rPr>
+        <w:rFonts w:ascii="Symbol" w:hAnsi="Symbol" w:hint="default"/>
+      </w:rPr>
+    </w:lvl>
+    <w:lvl w:ilvl="7" w:tplc="0C090003" w:tentative="1">
+      <w:start w:val="1"/>
+      <w:numFmt w:val="bullet"/>
+      <w:lvlText w:val="o"/>
+      <w:lvlJc w:val="left"/>
+      <w:pPr>
+        <w:ind w:left="5760" w:hanging="360"/>
+      </w:pPr>
+      <w:rPr>
+        <w:rFonts w:ascii="Courier New" w:hAnsi="Courier New" w:cs="Courier New" w:hint="default"/>
+      </w:rPr>
+    </w:lvl>
+    <w:lvl w:ilvl="8" w:tplc="0C090005" w:tentative="1">
+      <w:start w:val="1"/>
+      <w:numFmt w:val="bullet"/>
+      <w:lvlText w:val=""/>
+      <w:lvlJc w:val="left"/>
+      <w:pPr>
+        <w:ind w:left="6480" w:hanging="360"/>
+      </w:pPr>
+      <w:rPr>
+        <w:rFonts w:ascii="Wingdings" w:hAnsi="Wingdings" w:hint="default"/>
+      </w:rPr>
+    </w:lvl>
+  </w:abstractNum>
+  <w:abstractNum w:abstractNumId="8" w15:restartNumberingAfterBreak="0">
+    <w:nsid w:val="39372194"/>
+    <w:multiLevelType w:val="hybridMultilevel"/>
+    <w:tmpl w:val="99C4A06C"/>
+    <w:lvl w:ilvl="0" w:tplc="0C090011">
+      <w:start w:val="1"/>
+      <w:numFmt w:val="decimal"/>
+      <w:lvlText w:val="%1)"/>
+      <w:lvlJc w:val="left"/>
+      <w:pPr>
+        <w:ind w:left="720" w:hanging="360"/>
+      </w:pPr>
+      <w:rPr>
+        <w:rFonts w:hint="default"/>
+      </w:rPr>
+    </w:lvl>
+    <w:lvl w:ilvl="1" w:tplc="0C090019" w:tentative="1">
+      <w:start w:val="1"/>
+      <w:numFmt w:val="lowerLetter"/>
+      <w:lvlText w:val="%2."/>
+      <w:lvlJc w:val="left"/>
+      <w:pPr>
+        <w:ind w:left="1440" w:hanging="360"/>
+      </w:pPr>
+    </w:lvl>
+    <w:lvl w:ilvl="2" w:tplc="0C09001B" w:tentative="1">
+      <w:start w:val="1"/>
+      <w:numFmt w:val="lowerRoman"/>
+      <w:lvlText w:val="%3."/>
+      <w:lvlJc w:val="right"/>
+      <w:pPr>
+        <w:ind w:left="2160" w:hanging="180"/>
+      </w:pPr>
+    </w:lvl>
+    <w:lvl w:ilvl="3" w:tplc="0C09000F" w:tentative="1">
+      <w:start w:val="1"/>
+      <w:numFmt w:val="decimal"/>
+      <w:lvlText w:val="%4."/>
+      <w:lvlJc w:val="left"/>
+      <w:pPr>
+        <w:ind w:left="2880" w:hanging="360"/>
+      </w:pPr>
+    </w:lvl>
+    <w:lvl w:ilvl="4" w:tplc="0C090019" w:tentative="1">
+      <w:start w:val="1"/>
+      <w:numFmt w:val="lowerLetter"/>
+      <w:lvlText w:val="%5."/>
+      <w:lvlJc w:val="left"/>
+      <w:pPr>
+        <w:ind w:left="3600" w:hanging="360"/>
+      </w:pPr>
+    </w:lvl>
+    <w:lvl w:ilvl="5" w:tplc="0C09001B" w:tentative="1">
+      <w:start w:val="1"/>
+      <w:numFmt w:val="lowerRoman"/>
+      <w:lvlText w:val="%6."/>
+      <w:lvlJc w:val="right"/>
+      <w:pPr>
+        <w:ind w:left="4320" w:hanging="180"/>
+      </w:pPr>
+    </w:lvl>
+    <w:lvl w:ilvl="6" w:tplc="0C09000F" w:tentative="1">
+      <w:start w:val="1"/>
+      <w:numFmt w:val="decimal"/>
+      <w:lvlText w:val="%7."/>
+      <w:lvlJc w:val="left"/>
+      <w:pPr>
+        <w:ind w:left="5040" w:hanging="360"/>
+      </w:pPr>
+    </w:lvl>
+    <w:lvl w:ilvl="7" w:tplc="0C090019" w:tentative="1">
+      <w:start w:val="1"/>
+      <w:numFmt w:val="lowerLetter"/>
+      <w:lvlText w:val="%8."/>
+      <w:lvlJc w:val="left"/>
+      <w:pPr>
+        <w:ind w:left="5760" w:hanging="360"/>
+      </w:pPr>
+    </w:lvl>
+    <w:lvl w:ilvl="8" w:tplc="0C09001B" w:tentative="1">
+      <w:start w:val="1"/>
+      <w:numFmt w:val="lowerRoman"/>
+      <w:lvlText w:val="%9."/>
+      <w:lvlJc w:val="right"/>
+      <w:pPr>
+        <w:ind w:left="6480" w:hanging="180"/>
+      </w:pPr>
+    </w:lvl>
+  </w:abstractNum>
+  <w:abstractNum w:abstractNumId="9" w15:restartNumberingAfterBreak="0">
     <w:nsid w:val="40E143BA"/>
     <w:multiLevelType w:val="hybridMultilevel"/>
     <w:tmpl w:val="0A047D90"/>
@@ -1812,7 +2787,182 @@
       </w:rPr>
     </w:lvl>
   </w:abstractNum>
-  <w:abstractNum w:abstractNumId="5" w15:restartNumberingAfterBreak="0">
+  <w:abstractNum w:abstractNumId="10" w15:restartNumberingAfterBreak="0">
+    <w:nsid w:val="4CA23037"/>
+    <w:multiLevelType w:val="hybridMultilevel"/>
+    <w:tmpl w:val="C71ABAEE"/>
+    <w:lvl w:ilvl="0" w:tplc="0C09000F">
+      <w:start w:val="1"/>
+      <w:numFmt w:val="decimal"/>
+      <w:lvlText w:val="%1."/>
+      <w:lvlJc w:val="left"/>
+      <w:pPr>
+        <w:ind w:left="720" w:hanging="360"/>
+      </w:pPr>
+    </w:lvl>
+    <w:lvl w:ilvl="1" w:tplc="0C090019" w:tentative="1">
+      <w:start w:val="1"/>
+      <w:numFmt w:val="lowerLetter"/>
+      <w:lvlText w:val="%2."/>
+      <w:lvlJc w:val="left"/>
+      <w:pPr>
+        <w:ind w:left="1440" w:hanging="360"/>
+      </w:pPr>
+    </w:lvl>
+    <w:lvl w:ilvl="2" w:tplc="0C09001B" w:tentative="1">
+      <w:start w:val="1"/>
+      <w:numFmt w:val="lowerRoman"/>
+      <w:lvlText w:val="%3."/>
+      <w:lvlJc w:val="right"/>
+      <w:pPr>
+        <w:ind w:left="2160" w:hanging="180"/>
+      </w:pPr>
+    </w:lvl>
+    <w:lvl w:ilvl="3" w:tplc="0C09000F" w:tentative="1">
+      <w:start w:val="1"/>
+      <w:numFmt w:val="decimal"/>
+      <w:lvlText w:val="%4."/>
+      <w:lvlJc w:val="left"/>
+      <w:pPr>
+        <w:ind w:left="2880" w:hanging="360"/>
+      </w:pPr>
+    </w:lvl>
+    <w:lvl w:ilvl="4" w:tplc="0C090019" w:tentative="1">
+      <w:start w:val="1"/>
+      <w:numFmt w:val="lowerLetter"/>
+      <w:lvlText w:val="%5."/>
+      <w:lvlJc w:val="left"/>
+      <w:pPr>
+        <w:ind w:left="3600" w:hanging="360"/>
+      </w:pPr>
+    </w:lvl>
+    <w:lvl w:ilvl="5" w:tplc="0C09001B" w:tentative="1">
+      <w:start w:val="1"/>
+      <w:numFmt w:val="lowerRoman"/>
+      <w:lvlText w:val="%6."/>
+      <w:lvlJc w:val="right"/>
+      <w:pPr>
+        <w:ind w:left="4320" w:hanging="180"/>
+      </w:pPr>
+    </w:lvl>
+    <w:lvl w:ilvl="6" w:tplc="0C09000F" w:tentative="1">
+      <w:start w:val="1"/>
+      <w:numFmt w:val="decimal"/>
+      <w:lvlText w:val="%7."/>
+      <w:lvlJc w:val="left"/>
+      <w:pPr>
+        <w:ind w:left="5040" w:hanging="360"/>
+      </w:pPr>
+    </w:lvl>
+    <w:lvl w:ilvl="7" w:tplc="0C090019" w:tentative="1">
+      <w:start w:val="1"/>
+      <w:numFmt w:val="lowerLetter"/>
+      <w:lvlText w:val="%8."/>
+      <w:lvlJc w:val="left"/>
+      <w:pPr>
+        <w:ind w:left="5760" w:hanging="360"/>
+      </w:pPr>
+    </w:lvl>
+    <w:lvl w:ilvl="8" w:tplc="0C09001B" w:tentative="1">
+      <w:start w:val="1"/>
+      <w:numFmt w:val="lowerRoman"/>
+      <w:lvlText w:val="%9."/>
+      <w:lvlJc w:val="right"/>
+      <w:pPr>
+        <w:ind w:left="6480" w:hanging="180"/>
+      </w:pPr>
+    </w:lvl>
+  </w:abstractNum>
+  <w:abstractNum w:abstractNumId="11" w15:restartNumberingAfterBreak="0">
+    <w:nsid w:val="58487DF7"/>
+    <w:multiLevelType w:val="hybridMultilevel"/>
+    <w:tmpl w:val="88604032"/>
+    <w:lvl w:ilvl="0" w:tplc="0C09000F">
+      <w:start w:val="1"/>
+      <w:numFmt w:val="decimal"/>
+      <w:lvlText w:val="%1."/>
+      <w:lvlJc w:val="left"/>
+      <w:pPr>
+        <w:ind w:left="720" w:hanging="360"/>
+      </w:pPr>
+      <w:rPr>
+        <w:rFonts w:hint="default"/>
+      </w:rPr>
+    </w:lvl>
+    <w:lvl w:ilvl="1" w:tplc="0C090019" w:tentative="1">
+      <w:start w:val="1"/>
+      <w:numFmt w:val="lowerLetter"/>
+      <w:lvlText w:val="%2."/>
+      <w:lvlJc w:val="left"/>
+      <w:pPr>
+        <w:ind w:left="1440" w:hanging="360"/>
+      </w:pPr>
+    </w:lvl>
+    <w:lvl w:ilvl="2" w:tplc="0C09001B" w:tentative="1">
+      <w:start w:val="1"/>
+      <w:numFmt w:val="lowerRoman"/>
+      <w:lvlText w:val="%3."/>
+      <w:lvlJc w:val="right"/>
+      <w:pPr>
+        <w:ind w:left="2160" w:hanging="180"/>
+      </w:pPr>
+    </w:lvl>
+    <w:lvl w:ilvl="3" w:tplc="0C09000F" w:tentative="1">
+      <w:start w:val="1"/>
+      <w:numFmt w:val="decimal"/>
+      <w:lvlText w:val="%4."/>
+      <w:lvlJc w:val="left"/>
+      <w:pPr>
+        <w:ind w:left="2880" w:hanging="360"/>
+      </w:pPr>
+    </w:lvl>
+    <w:lvl w:ilvl="4" w:tplc="0C090019" w:tentative="1">
+      <w:start w:val="1"/>
+      <w:numFmt w:val="lowerLetter"/>
+      <w:lvlText w:val="%5."/>
+      <w:lvlJc w:val="left"/>
+      <w:pPr>
+        <w:ind w:left="3600" w:hanging="360"/>
+      </w:pPr>
+    </w:lvl>
+    <w:lvl w:ilvl="5" w:tplc="0C09001B" w:tentative="1">
+      <w:start w:val="1"/>
+      <w:numFmt w:val="lowerRoman"/>
+      <w:lvlText w:val="%6."/>
+      <w:lvlJc w:val="right"/>
+      <w:pPr>
+        <w:ind w:left="4320" w:hanging="180"/>
+      </w:pPr>
+    </w:lvl>
+    <w:lvl w:ilvl="6" w:tplc="0C09000F" w:tentative="1">
+      <w:start w:val="1"/>
+      <w:numFmt w:val="decimal"/>
+      <w:lvlText w:val="%7."/>
+      <w:lvlJc w:val="left"/>
+      <w:pPr>
+        <w:ind w:left="5040" w:hanging="360"/>
+      </w:pPr>
+    </w:lvl>
+    <w:lvl w:ilvl="7" w:tplc="0C090019" w:tentative="1">
+      <w:start w:val="1"/>
+      <w:numFmt w:val="lowerLetter"/>
+      <w:lvlText w:val="%8."/>
+      <w:lvlJc w:val="left"/>
+      <w:pPr>
+        <w:ind w:left="5760" w:hanging="360"/>
+      </w:pPr>
+    </w:lvl>
+    <w:lvl w:ilvl="8" w:tplc="0C09001B" w:tentative="1">
+      <w:start w:val="1"/>
+      <w:numFmt w:val="lowerRoman"/>
+      <w:lvlText w:val="%9."/>
+      <w:lvlJc w:val="right"/>
+      <w:pPr>
+        <w:ind w:left="6480" w:hanging="180"/>
+      </w:pPr>
+    </w:lvl>
+  </w:abstractNum>
+  <w:abstractNum w:abstractNumId="12" w15:restartNumberingAfterBreak="0">
     <w:nsid w:val="5D0374A6"/>
     <w:multiLevelType w:val="hybridMultilevel"/>
     <w:tmpl w:val="CAC2043E"/>
@@ -1925,7 +3075,96 @@
       </w:rPr>
     </w:lvl>
   </w:abstractNum>
-  <w:abstractNum w:abstractNumId="6" w15:restartNumberingAfterBreak="0">
+  <w:abstractNum w:abstractNumId="13" w15:restartNumberingAfterBreak="0">
+    <w:nsid w:val="6979125B"/>
+    <w:multiLevelType w:val="hybridMultilevel"/>
+    <w:tmpl w:val="5AC0D96C"/>
+    <w:lvl w:ilvl="0" w:tplc="0C09000F">
+      <w:start w:val="1"/>
+      <w:numFmt w:val="decimal"/>
+      <w:lvlText w:val="%1."/>
+      <w:lvlJc w:val="left"/>
+      <w:pPr>
+        <w:ind w:left="720" w:hanging="360"/>
+      </w:pPr>
+      <w:rPr>
+        <w:rFonts w:hint="default"/>
+      </w:rPr>
+    </w:lvl>
+    <w:lvl w:ilvl="1" w:tplc="0C090019">
+      <w:start w:val="1"/>
+      <w:numFmt w:val="lowerLetter"/>
+      <w:lvlText w:val="%2."/>
+      <w:lvlJc w:val="left"/>
+      <w:pPr>
+        <w:ind w:left="1440" w:hanging="360"/>
+      </w:pPr>
+    </w:lvl>
+    <w:lvl w:ilvl="2" w:tplc="0C09001B" w:tentative="1">
+      <w:start w:val="1"/>
+      <w:numFmt w:val="lowerRoman"/>
+      <w:lvlText w:val="%3."/>
+      <w:lvlJc w:val="right"/>
+      <w:pPr>
+        <w:ind w:left="2160" w:hanging="180"/>
+      </w:pPr>
+    </w:lvl>
+    <w:lvl w:ilvl="3" w:tplc="0C09000F" w:tentative="1">
+      <w:start w:val="1"/>
+      <w:numFmt w:val="decimal"/>
+      <w:lvlText w:val="%4."/>
+      <w:lvlJc w:val="left"/>
+      <w:pPr>
+        <w:ind w:left="2880" w:hanging="360"/>
+      </w:pPr>
+    </w:lvl>
+    <w:lvl w:ilvl="4" w:tplc="0C090019" w:tentative="1">
+      <w:start w:val="1"/>
+      <w:numFmt w:val="lowerLetter"/>
+      <w:lvlText w:val="%5."/>
+      <w:lvlJc w:val="left"/>
+      <w:pPr>
+        <w:ind w:left="3600" w:hanging="360"/>
+      </w:pPr>
+    </w:lvl>
+    <w:lvl w:ilvl="5" w:tplc="0C09001B" w:tentative="1">
+      <w:start w:val="1"/>
+      <w:numFmt w:val="lowerRoman"/>
+      <w:lvlText w:val="%6."/>
+      <w:lvlJc w:val="right"/>
+      <w:pPr>
+        <w:ind w:left="4320" w:hanging="180"/>
+      </w:pPr>
+    </w:lvl>
+    <w:lvl w:ilvl="6" w:tplc="0C09000F" w:tentative="1">
+      <w:start w:val="1"/>
+      <w:numFmt w:val="decimal"/>
+      <w:lvlText w:val="%7."/>
+      <w:lvlJc w:val="left"/>
+      <w:pPr>
+        <w:ind w:left="5040" w:hanging="360"/>
+      </w:pPr>
+    </w:lvl>
+    <w:lvl w:ilvl="7" w:tplc="0C090019" w:tentative="1">
+      <w:start w:val="1"/>
+      <w:numFmt w:val="lowerLetter"/>
+      <w:lvlText w:val="%8."/>
+      <w:lvlJc w:val="left"/>
+      <w:pPr>
+        <w:ind w:left="5760" w:hanging="360"/>
+      </w:pPr>
+    </w:lvl>
+    <w:lvl w:ilvl="8" w:tplc="0C09001B" w:tentative="1">
+      <w:start w:val="1"/>
+      <w:numFmt w:val="lowerRoman"/>
+      <w:lvlText w:val="%9."/>
+      <w:lvlJc w:val="right"/>
+      <w:pPr>
+        <w:ind w:left="6480" w:hanging="180"/>
+      </w:pPr>
+    </w:lvl>
+  </w:abstractNum>
+  <w:abstractNum w:abstractNumId="14" w15:restartNumberingAfterBreak="0">
     <w:nsid w:val="75080C04"/>
     <w:multiLevelType w:val="hybridMultilevel"/>
     <w:tmpl w:val="79064DCC"/>
@@ -2039,25 +3278,49 @@
     </w:lvl>
   </w:abstractNum>
   <w:num w:numId="1" w16cid:durableId="1669288885">
+    <w:abstractNumId w:val="3"/>
+  </w:num>
+  <w:num w:numId="2" w16cid:durableId="468014949">
+    <w:abstractNumId w:val="14"/>
+  </w:num>
+  <w:num w:numId="3" w16cid:durableId="1321614643">
+    <w:abstractNumId w:val="1"/>
+  </w:num>
+  <w:num w:numId="4" w16cid:durableId="2080587837">
     <w:abstractNumId w:val="2"/>
   </w:num>
-  <w:num w:numId="2" w16cid:durableId="468014949">
+  <w:num w:numId="5" w16cid:durableId="254166307">
+    <w:abstractNumId w:val="4"/>
+  </w:num>
+  <w:num w:numId="6" w16cid:durableId="1984963871">
+    <w:abstractNumId w:val="12"/>
+  </w:num>
+  <w:num w:numId="7" w16cid:durableId="1184321469">
+    <w:abstractNumId w:val="9"/>
+  </w:num>
+  <w:num w:numId="8" w16cid:durableId="697437158">
+    <w:abstractNumId w:val="5"/>
+  </w:num>
+  <w:num w:numId="9" w16cid:durableId="1677684144">
+    <w:abstractNumId w:val="10"/>
+  </w:num>
+  <w:num w:numId="10" w16cid:durableId="464978844">
     <w:abstractNumId w:val="6"/>
   </w:num>
-  <w:num w:numId="3" w16cid:durableId="1321614643">
+  <w:num w:numId="11" w16cid:durableId="1845052124">
+    <w:abstractNumId w:val="13"/>
+  </w:num>
+  <w:num w:numId="12" w16cid:durableId="62215972">
+    <w:abstractNumId w:val="8"/>
+  </w:num>
+  <w:num w:numId="13" w16cid:durableId="1354723677">
+    <w:abstractNumId w:val="11"/>
+  </w:num>
+  <w:num w:numId="14" w16cid:durableId="62339660">
+    <w:abstractNumId w:val="7"/>
+  </w:num>
+  <w:num w:numId="15" w16cid:durableId="1430925805">
     <w:abstractNumId w:val="0"/>
-  </w:num>
-  <w:num w:numId="4" w16cid:durableId="2080587837">
-    <w:abstractNumId w:val="1"/>
-  </w:num>
-  <w:num w:numId="5" w16cid:durableId="254166307">
-    <w:abstractNumId w:val="3"/>
-  </w:num>
-  <w:num w:numId="6" w16cid:durableId="1984963871">
-    <w:abstractNumId w:val="5"/>
-  </w:num>
-  <w:num w:numId="7" w16cid:durableId="1184321469">
-    <w:abstractNumId w:val="4"/>
   </w:num>
 </w:numbering>
 </file>

</xml_diff>

<commit_message>
the car can now swing left and right. Updated the schedule with progress
</commit_message>
<xml_diff>
--- a/documentations/DRC_2024_plan.docx
+++ b/documentations/DRC_2024_plan.docx
@@ -1,6 +1,6 @@
 
 <file path=word/document.xml><?xml version="1.0" encoding="utf-8"?>
-<w:document xmlns:wpc="http://schemas.microsoft.com/office/word/2010/wordprocessingCanvas" xmlns:cx="http://schemas.microsoft.com/office/drawing/2014/chartex" xmlns:cx1="http://schemas.microsoft.com/office/drawing/2015/9/8/chartex" xmlns:cx2="http://schemas.microsoft.com/office/drawing/2015/10/21/chartex" xmlns:cx3="http://schemas.microsoft.com/office/drawing/2016/5/9/chartex" xmlns:cx4="http://schemas.microsoft.com/office/drawing/2016/5/10/chartex" xmlns:cx5="http://schemas.microsoft.com/office/drawing/2016/5/11/chartex" xmlns:cx6="http://schemas.microsoft.com/office/drawing/2016/5/12/chartex" xmlns:cx7="http://schemas.microsoft.com/office/drawing/2016/5/13/chartex" xmlns:cx8="http://schemas.microsoft.com/office/drawing/2016/5/14/chartex" xmlns:mc="http://schemas.openxmlformats.org/markup-compatibility/2006" xmlns:aink="http://schemas.microsoft.com/office/drawing/2016/ink" xmlns:am3d="http://schemas.microsoft.com/office/drawing/2017/model3d" xmlns:o="urn:schemas-microsoft-com:office:office" xmlns:oel="http://schemas.microsoft.com/office/2019/extlst" xmlns:r="http://schemas.openxmlformats.org/officeDocument/2006/relationships" xmlns:m="http://schemas.openxmlformats.org/officeDocument/2006/math" xmlns:v="urn:schemas-microsoft-com:vml" xmlns:wp14="http://schemas.microsoft.com/office/word/2010/wordprocessingDrawing" xmlns:wp="http://schemas.openxmlformats.org/drawingml/2006/wordprocessingDrawing" xmlns:w10="urn:schemas-microsoft-com:office:word" xmlns:w="http://schemas.openxmlformats.org/wordprocessingml/2006/main" xmlns:w14="http://schemas.microsoft.com/office/word/2010/wordml" xmlns:w15="http://schemas.microsoft.com/office/word/2012/wordml" xmlns:w16cex="http://schemas.microsoft.com/office/word/2018/wordml/cex" xmlns:w16cid="http://schemas.microsoft.com/office/word/2016/wordml/cid" xmlns:w16="http://schemas.microsoft.com/office/word/2018/wordml" xmlns:w16du="http://schemas.microsoft.com/office/word/2023/wordml/word16du" xmlns:w16sdtdh="http://schemas.microsoft.com/office/word/2020/wordml/sdtdatahash" xmlns:w16se="http://schemas.microsoft.com/office/word/2015/wordml/symex" xmlns:wpg="http://schemas.microsoft.com/office/word/2010/wordprocessingGroup" xmlns:wpi="http://schemas.microsoft.com/office/word/2010/wordprocessingInk" xmlns:wne="http://schemas.microsoft.com/office/word/2006/wordml" xmlns:wps="http://schemas.microsoft.com/office/word/2010/wordprocessingShape" mc:Ignorable="w14 w15 w16se w16cid w16 w16cex w16sdtdh w16du wp14">
+<w:document xmlns:wpc="http://schemas.microsoft.com/office/word/2010/wordprocessingCanvas" xmlns:cx="http://schemas.microsoft.com/office/drawing/2014/chartex" xmlns:cx1="http://schemas.microsoft.com/office/drawing/2015/9/8/chartex" xmlns:cx2="http://schemas.microsoft.com/office/drawing/2015/10/21/chartex" xmlns:cx3="http://schemas.microsoft.com/office/drawing/2016/5/9/chartex" xmlns:cx4="http://schemas.microsoft.com/office/drawing/2016/5/10/chartex" xmlns:cx5="http://schemas.microsoft.com/office/drawing/2016/5/11/chartex" xmlns:cx6="http://schemas.microsoft.com/office/drawing/2016/5/12/chartex" xmlns:cx7="http://schemas.microsoft.com/office/drawing/2016/5/13/chartex" xmlns:cx8="http://schemas.microsoft.com/office/drawing/2016/5/14/chartex" xmlns:mc="http://schemas.openxmlformats.org/markup-compatibility/2006" xmlns:aink="http://schemas.microsoft.com/office/drawing/2016/ink" xmlns:am3d="http://schemas.microsoft.com/office/drawing/2017/model3d" xmlns:o="urn:schemas-microsoft-com:office:office" xmlns:oel="http://schemas.microsoft.com/office/2019/extlst" xmlns:r="http://schemas.openxmlformats.org/officeDocument/2006/relationships" xmlns:m="http://schemas.openxmlformats.org/officeDocument/2006/math" xmlns:v="urn:schemas-microsoft-com:vml" xmlns:wp14="http://schemas.microsoft.com/office/word/2010/wordprocessingDrawing" xmlns:wp="http://schemas.openxmlformats.org/drawingml/2006/wordprocessingDrawing" xmlns:w10="urn:schemas-microsoft-com:office:word" xmlns:w="http://schemas.openxmlformats.org/wordprocessingml/2006/main" xmlns:w14="http://schemas.microsoft.com/office/word/2010/wordml" xmlns:w15="http://schemas.microsoft.com/office/word/2012/wordml" xmlns:w16cex="http://schemas.microsoft.com/office/word/2018/wordml/cex" xmlns:w16cid="http://schemas.microsoft.com/office/word/2016/wordml/cid" xmlns:w16="http://schemas.microsoft.com/office/word/2018/wordml" xmlns:w16sdtdh="http://schemas.microsoft.com/office/word/2020/wordml/sdtdatahash" xmlns:w16se="http://schemas.microsoft.com/office/word/2015/wordml/symex" xmlns:wpg="http://schemas.microsoft.com/office/word/2010/wordprocessingGroup" xmlns:wpi="http://schemas.microsoft.com/office/word/2010/wordprocessingInk" xmlns:wne="http://schemas.microsoft.com/office/word/2006/wordml" xmlns:wps="http://schemas.microsoft.com/office/word/2010/wordprocessingShape" mc:Ignorable="w14 w15 w16se w16cid w16 w16cex w16sdtdh wp14">
   <w:body>
     <w:p>
       <w:r>
@@ -91,7 +91,15 @@
         </w:numPr>
       </w:pPr>
       <w:r>
-        <w:t>Run the relevant examples under /example_code folder</w:t>
+        <w:t>Run the relevant examples under /</w:t>
+      </w:r>
+      <w:proofErr w:type="spellStart"/>
+      <w:r>
+        <w:t>example_code</w:t>
+      </w:r>
+      <w:proofErr w:type="spellEnd"/>
+      <w:r>
+        <w:t xml:space="preserve"> folder</w:t>
       </w:r>
     </w:p>
     <w:p>
@@ -158,6 +166,9 @@
           </w:tcPr>
           <w:p>
             <w:r>
+              <w:rPr>
+                <w:highlight w:val="green"/>
+              </w:rPr>
               <w:t>Starting on the GUI, mechanical design, colour mask and firmware.</w:t>
             </w:r>
           </w:p>
@@ -184,21 +195,41 @@
             <w:tcW w:w="7455" w:type="dxa"/>
           </w:tcPr>
           <w:p>
-            <w:r>
+            <w:pPr>
+              <w:rPr>
+                <w:highlight w:val="green"/>
+              </w:rPr>
+            </w:pPr>
+            <w:r>
+              <w:rPr>
+                <w:highlight w:val="green"/>
+              </w:rPr>
               <w:t>Mechanical + 3D printing</w:t>
             </w:r>
             <w:r>
+              <w:rPr>
+                <w:highlight w:val="green"/>
+              </w:rPr>
               <w:t>.</w:t>
             </w:r>
             <w:r>
+              <w:rPr>
+                <w:highlight w:val="green"/>
+              </w:rPr>
               <w:t xml:space="preserve"> (Bryce)</w:t>
             </w:r>
           </w:p>
           <w:p>
             <w:r>
+              <w:rPr>
+                <w:highlight w:val="green"/>
+              </w:rPr>
               <w:t>Perspective transform.</w:t>
             </w:r>
             <w:r>
+              <w:rPr>
+                <w:highlight w:val="green"/>
+              </w:rPr>
               <w:t xml:space="preserve"> (Bryce)</w:t>
             </w:r>
           </w:p>
@@ -222,7 +253,15 @@
               <w:t>.</w:t>
             </w:r>
             <w:r>
-              <w:t xml:space="preserve"> (Ib)</w:t>
+              <w:t xml:space="preserve"> (</w:t>
+            </w:r>
+            <w:proofErr w:type="spellStart"/>
+            <w:r>
+              <w:t>Ib</w:t>
+            </w:r>
+            <w:proofErr w:type="spellEnd"/>
+            <w:r>
+              <w:t>)</w:t>
             </w:r>
           </w:p>
           <w:p>
@@ -265,7 +304,15 @@
             </w:r>
           </w:p>
           <w:p>
-            <w:r>
+            <w:pPr>
+              <w:rPr>
+                <w:highlight w:val="green"/>
+              </w:rPr>
+            </w:pPr>
+            <w:r>
+              <w:rPr>
+                <w:highlight w:val="green"/>
+              </w:rPr>
               <w:t>Designing path planner (JL)</w:t>
             </w:r>
           </w:p>
@@ -274,10 +321,14 @@
               <w:rPr>
                 <w:i/>
                 <w:iCs/>
+                <w:highlight w:val="green"/>
               </w:rPr>
               <w:t>Starting</w:t>
             </w:r>
             <w:r>
+              <w:rPr>
+                <w:highlight w:val="green"/>
+              </w:rPr>
               <w:t xml:space="preserve"> to integrate UART thread into GUI (JZ).</w:t>
             </w:r>
           </w:p>
@@ -295,19 +346,29 @@
               </w:numPr>
             </w:pPr>
             <w:r>
+              <w:rPr>
+                <w:highlight w:val="green"/>
+              </w:rPr>
               <w:t xml:space="preserve">the GUI needs to show the </w:t>
             </w:r>
             <w:r>
               <w:rPr>
                 <w:b/>
                 <w:bCs/>
+                <w:highlight w:val="green"/>
               </w:rPr>
               <w:t>graph for perspective transform</w:t>
             </w:r>
             <w:r>
+              <w:rPr>
+                <w:highlight w:val="green"/>
+              </w:rPr>
               <w:t xml:space="preserve"> with arrow indicating the path planner’s</w:t>
             </w:r>
             <w:r>
+              <w:rPr>
+                <w:highlight w:val="green"/>
+              </w:rPr>
               <w:t xml:space="preserve"> decision, since Bryce needs it.</w:t>
             </w:r>
           </w:p>
@@ -335,10 +396,7 @@
           </w:tcPr>
           <w:p>
             <w:r>
-              <w:t>Before Monday</w:t>
-            </w:r>
-            <w:r>
-              <w:t>:</w:t>
+              <w:t>Before Monday:</w:t>
             </w:r>
           </w:p>
           <w:p>
@@ -348,27 +406,40 @@
                 <w:ilvl w:val="0"/>
                 <w:numId w:val="8"/>
               </w:numPr>
+              <w:rPr>
+                <w:highlight w:val="green"/>
+              </w:rPr>
             </w:pPr>
             <w:r>
               <w:rPr>
                 <w:b/>
                 <w:bCs/>
+                <w:highlight w:val="green"/>
               </w:rPr>
               <w:t>mechanical</w:t>
             </w:r>
             <w:r>
-              <w:t xml:space="preserve"> needs to</w:t>
-            </w:r>
-            <w:r>
-              <w:t xml:space="preserve"> </w:t>
-            </w:r>
-            <w:r>
+              <w:rPr>
+                <w:highlight w:val="green"/>
+              </w:rPr>
+              <w:t xml:space="preserve"> needs to </w:t>
+            </w:r>
+            <w:r>
+              <w:rPr>
+                <w:highlight w:val="green"/>
+              </w:rPr>
               <w:t xml:space="preserve">be </w:t>
             </w:r>
             <w:r>
+              <w:rPr>
+                <w:highlight w:val="green"/>
+              </w:rPr>
               <w:t>finished</w:t>
             </w:r>
             <w:r>
+              <w:rPr>
+                <w:highlight w:val="green"/>
+              </w:rPr>
               <w:t>.</w:t>
             </w:r>
           </w:p>
@@ -379,21 +450,34 @@
                 <w:ilvl w:val="0"/>
                 <w:numId w:val="8"/>
               </w:numPr>
+              <w:rPr>
+                <w:highlight w:val="green"/>
+              </w:rPr>
             </w:pPr>
             <w:r>
+              <w:rPr>
+                <w:highlight w:val="green"/>
+              </w:rPr>
               <w:t xml:space="preserve">perspective needs to be roughly tested </w:t>
             </w:r>
             <w:r>
               <w:rPr>
                 <w:b/>
                 <w:bCs/>
+                <w:highlight w:val="green"/>
               </w:rPr>
               <w:t>with the GUI</w:t>
             </w:r>
             <w:r>
+              <w:rPr>
+                <w:highlight w:val="green"/>
+              </w:rPr>
               <w:t xml:space="preserve"> to make sure M matrix was generated correctly.</w:t>
             </w:r>
             <w:r>
+              <w:rPr>
+                <w:highlight w:val="green"/>
+              </w:rPr>
               <w:t xml:space="preserve"> Accuracy of +/- 10cm is fine.</w:t>
             </w:r>
           </w:p>
@@ -404,23 +488,41 @@
                 <w:ilvl w:val="0"/>
                 <w:numId w:val="8"/>
               </w:numPr>
+              <w:rPr>
+                <w:highlight w:val="green"/>
+              </w:rPr>
             </w:pPr>
             <w:r>
               <w:rPr>
                 <w:b/>
                 <w:bCs/>
+                <w:highlight w:val="green"/>
               </w:rPr>
               <w:t>Playback_gui.py</w:t>
             </w:r>
             <w:r>
+              <w:rPr>
+                <w:highlight w:val="green"/>
+              </w:rPr>
               <w:t xml:space="preserve"> implemented (spec is below)</w:t>
             </w:r>
           </w:p>
           <w:p>
-            <w:r>
+            <w:pPr>
+              <w:rPr>
+                <w:highlight w:val="green"/>
+              </w:rPr>
+            </w:pPr>
+            <w:r>
+              <w:rPr>
+                <w:highlight w:val="green"/>
+              </w:rPr>
               <w:t>On Monday’s meeting</w:t>
             </w:r>
             <w:r>
+              <w:rPr>
+                <w:highlight w:val="green"/>
+              </w:rPr>
               <w:t>:</w:t>
             </w:r>
           </w:p>
@@ -431,11 +533,20 @@
                 <w:ilvl w:val="0"/>
                 <w:numId w:val="10"/>
               </w:numPr>
+              <w:rPr>
+                <w:highlight w:val="green"/>
+              </w:rPr>
             </w:pPr>
             <w:r>
+              <w:rPr>
+                <w:highlight w:val="green"/>
+              </w:rPr>
               <w:t>Build a test track in a 7X7 metre area</w:t>
             </w:r>
             <w:r>
+              <w:rPr>
+                <w:highlight w:val="green"/>
+              </w:rPr>
               <w:t>.</w:t>
             </w:r>
           </w:p>
@@ -446,8 +557,14 @@
                 <w:ilvl w:val="0"/>
                 <w:numId w:val="10"/>
               </w:numPr>
+              <w:rPr>
+                <w:highlight w:val="green"/>
+              </w:rPr>
             </w:pPr>
             <w:r>
+              <w:rPr>
+                <w:highlight w:val="green"/>
+              </w:rPr>
               <w:t>Integrate everything.</w:t>
             </w:r>
           </w:p>
@@ -458,11 +575,15 @@
                 <w:ilvl w:val="0"/>
                 <w:numId w:val="10"/>
               </w:numPr>
+              <w:rPr>
+                <w:highlight w:val="green"/>
+              </w:rPr>
             </w:pPr>
             <w:r>
               <w:rPr>
                 <w:b/>
                 <w:bCs/>
+                <w:highlight w:val="green"/>
               </w:rPr>
               <w:t>Record video</w:t>
             </w:r>
@@ -470,23 +591,34 @@
               <w:rPr>
                 <w:b/>
                 <w:bCs/>
+                <w:highlight w:val="green"/>
               </w:rPr>
               <w:t>s</w:t>
             </w:r>
             <w:r>
+              <w:rPr>
+                <w:highlight w:val="green"/>
+              </w:rPr>
               <w:t xml:space="preserve"> of car’s camera view while manually remote controlling the car</w:t>
             </w:r>
             <w:r>
+              <w:rPr>
+                <w:highlight w:val="green"/>
+              </w:rPr>
               <w:t xml:space="preserve">, so </w:t>
             </w:r>
             <w:r>
               <w:rPr>
                 <w:b/>
                 <w:bCs/>
+                <w:highlight w:val="green"/>
               </w:rPr>
               <w:t>mechanical</w:t>
             </w:r>
             <w:r>
+              <w:rPr>
+                <w:highlight w:val="green"/>
+              </w:rPr>
               <w:t xml:space="preserve"> needs to be complete.</w:t>
             </w:r>
           </w:p>
@@ -497,8 +629,14 @@
                 <w:ilvl w:val="0"/>
                 <w:numId w:val="10"/>
               </w:numPr>
+              <w:rPr>
+                <w:highlight w:val="green"/>
+              </w:rPr>
             </w:pPr>
             <w:r>
+              <w:rPr>
+                <w:highlight w:val="green"/>
+              </w:rPr>
               <w:t>Test JL’s path planner, if it is ready.</w:t>
             </w:r>
           </w:p>
@@ -529,9 +667,130 @@
                 <w:ilvl w:val="1"/>
                 <w:numId w:val="11"/>
               </w:numPr>
+              <w:rPr>
+                <w:highlight w:val="green"/>
+              </w:rPr>
             </w:pPr>
             <w:r>
+              <w:rPr>
+                <w:highlight w:val="green"/>
+              </w:rPr>
               <w:t>Have a couple of different designs, so we can pick the best one later</w:t>
+            </w:r>
+          </w:p>
+          <w:p>
+            <w:pPr>
+              <w:pStyle w:val="ListParagraph"/>
+              <w:numPr>
+                <w:ilvl w:val="1"/>
+                <w:numId w:val="11"/>
+              </w:numPr>
+              <w:rPr>
+                <w:highlight w:val="green"/>
+              </w:rPr>
+            </w:pPr>
+            <w:r>
+              <w:rPr>
+                <w:highlight w:val="green"/>
+              </w:rPr>
+              <w:t>Test</w:t>
+            </w:r>
+            <w:r>
+              <w:rPr>
+                <w:highlight w:val="green"/>
+              </w:rPr>
+              <w:t>/simulate</w:t>
+            </w:r>
+            <w:r>
+              <w:rPr>
+                <w:highlight w:val="green"/>
+              </w:rPr>
+              <w:t xml:space="preserve"> using the </w:t>
+            </w:r>
+            <w:r>
+              <w:rPr>
+                <w:b/>
+                <w:bCs/>
+                <w:highlight w:val="green"/>
+              </w:rPr>
+              <w:t>playback_gui.py</w:t>
+            </w:r>
+            <w:r>
+              <w:rPr>
+                <w:highlight w:val="green"/>
+              </w:rPr>
+              <w:t xml:space="preserve"> and the </w:t>
+            </w:r>
+            <w:r>
+              <w:rPr>
+                <w:b/>
+                <w:bCs/>
+                <w:highlight w:val="green"/>
+              </w:rPr>
+              <w:t>videos</w:t>
+            </w:r>
+            <w:r>
+              <w:rPr>
+                <w:highlight w:val="green"/>
+              </w:rPr>
+              <w:t xml:space="preserve"> recorded on Monday</w:t>
+            </w:r>
+          </w:p>
+          <w:p>
+            <w:pPr>
+              <w:pStyle w:val="ListParagraph"/>
+              <w:numPr>
+                <w:ilvl w:val="0"/>
+                <w:numId w:val="11"/>
+              </w:numPr>
+              <w:rPr>
+                <w:highlight w:val="green"/>
+              </w:rPr>
+            </w:pPr>
+            <w:r>
+              <w:rPr>
+                <w:b/>
+                <w:bCs/>
+                <w:highlight w:val="green"/>
+              </w:rPr>
+              <w:lastRenderedPageBreak/>
+              <w:t>Integrate UART and scaffolding</w:t>
+            </w:r>
+            <w:r>
+              <w:rPr>
+                <w:highlight w:val="green"/>
+              </w:rPr>
+              <w:t xml:space="preserve"> for path planner into base_gui.py. (JZ)</w:t>
+            </w:r>
+          </w:p>
+          <w:p>
+            <w:pPr>
+              <w:pStyle w:val="ListParagraph"/>
+              <w:numPr>
+                <w:ilvl w:val="0"/>
+                <w:numId w:val="11"/>
+              </w:numPr>
+              <w:rPr>
+                <w:highlight w:val="green"/>
+              </w:rPr>
+            </w:pPr>
+            <w:r>
+              <w:rPr>
+                <w:highlight w:val="green"/>
+              </w:rPr>
+              <w:t>Dashcam_gui.py (</w:t>
+            </w:r>
+            <w:r>
+              <w:rPr>
+                <w:highlight w:val="green"/>
+              </w:rPr>
+              <w:t>JZ</w:t>
+            </w:r>
+            <w:r>
+              <w:rPr>
+                <w:highlight w:val="green"/>
+              </w:rPr>
+              <w:t>)</w:t>
             </w:r>
           </w:p>
           <w:p>
@@ -543,79 +802,9 @@
               </w:numPr>
             </w:pPr>
             <w:r>
-              <w:t>Test</w:t>
-            </w:r>
-            <w:r>
-              <w:t>/simulate</w:t>
-            </w:r>
-            <w:r>
-              <w:t xml:space="preserve"> using the </w:t>
-            </w:r>
-            <w:r>
-              <w:rPr>
-                <w:b/>
-                <w:bCs/>
-              </w:rPr>
-              <w:t>playback_gui.py</w:t>
-            </w:r>
-            <w:r>
-              <w:t xml:space="preserve"> and the </w:t>
-            </w:r>
-            <w:r>
-              <w:rPr>
-                <w:b/>
-                <w:bCs/>
-              </w:rPr>
-              <w:t>videos</w:t>
-            </w:r>
-            <w:r>
-              <w:t xml:space="preserve"> recorded on Monday</w:t>
-            </w:r>
-          </w:p>
-          <w:p>
-            <w:pPr>
-              <w:pStyle w:val="ListParagraph"/>
-              <w:numPr>
-                <w:ilvl w:val="0"/>
-                <w:numId w:val="11"/>
-              </w:numPr>
-            </w:pPr>
-            <w:r>
-              <w:rPr>
-                <w:b/>
-                <w:bCs/>
-              </w:rPr>
-              <w:lastRenderedPageBreak/>
-              <w:t>Integrate UART and scaffolding</w:t>
-            </w:r>
-            <w:r>
-              <w:t xml:space="preserve"> for path planner into base_gui.py. (JZ)</w:t>
-            </w:r>
-          </w:p>
-          <w:p>
-            <w:pPr>
-              <w:pStyle w:val="ListParagraph"/>
-              <w:numPr>
-                <w:ilvl w:val="0"/>
-                <w:numId w:val="11"/>
-              </w:numPr>
-            </w:pPr>
-            <w:r>
-              <w:t xml:space="preserve">Dashcam_gui.py </w:t>
-            </w:r>
-            <w:r>
-              <w:t>(Ib)</w:t>
-            </w:r>
-          </w:p>
-          <w:p>
-            <w:pPr>
-              <w:pStyle w:val="ListParagraph"/>
-              <w:numPr>
-                <w:ilvl w:val="1"/>
-                <w:numId w:val="11"/>
-              </w:numPr>
-            </w:pPr>
-            <w:r>
+              <w:rPr>
+                <w:highlight w:val="green"/>
+              </w:rPr>
               <w:t>A copy of the base_gui.py but save the raw video feed automatically. Name of the video is the time stamp. This handy for investigating crashes in the future.</w:t>
             </w:r>
           </w:p>
@@ -785,7 +974,15 @@
               </w:numPr>
             </w:pPr>
             <w:r>
-              <w:t>Prep a short presentation (should be pretty easy if our car works and can sell itself).</w:t>
+              <w:t xml:space="preserve">Prep a short presentation (should be </w:t>
+            </w:r>
+            <w:proofErr w:type="gramStart"/>
+            <w:r>
+              <w:t>pretty easy</w:t>
+            </w:r>
+            <w:proofErr w:type="gramEnd"/>
+            <w:r>
+              <w:t xml:space="preserve"> if our car works and can sell itself).</w:t>
             </w:r>
           </w:p>
           <w:p>
@@ -1020,7 +1217,15 @@
         <w:t>ex_perspective_transform</w:t>
       </w:r>
       <w:r>
-        <w:t xml:space="preserve">.py under the example_code folder. </w:t>
+        <w:t xml:space="preserve">.py under the </w:t>
+      </w:r>
+      <w:proofErr w:type="spellStart"/>
+      <w:r>
+        <w:t>example_code</w:t>
+      </w:r>
+      <w:proofErr w:type="spellEnd"/>
+      <w:r>
+        <w:t xml:space="preserve"> folder. </w:t>
       </w:r>
     </w:p>
     <w:p>
@@ -1051,7 +1256,15 @@
         <w:t>: purple (for obstacles)</w:t>
       </w:r>
       <w:r>
-        <w:t>, yellow and blue (which marks the side of the track). See example_code/</w:t>
+        <w:t xml:space="preserve">, yellow and blue (which marks the side of the track). See </w:t>
+      </w:r>
+      <w:proofErr w:type="spellStart"/>
+      <w:r>
+        <w:t>example_code</w:t>
+      </w:r>
+      <w:proofErr w:type="spellEnd"/>
+      <w:r>
+        <w:t>/</w:t>
       </w:r>
       <w:r>
         <w:t>what_track_n_obstacles_look_like</w:t>
@@ -1236,10 +1449,18 @@
         <w:t>Pay attention to documentations/</w:t>
       </w:r>
       <w:r>
-        <w:t xml:space="preserve"> DRC_Rules_2024</w:t>
-      </w:r>
-      <w:r>
-        <w:t>.pdf  Appendix A</w:t>
+        <w:t xml:space="preserve"> </w:t>
+      </w:r>
+      <w:proofErr w:type="gramStart"/>
+      <w:r>
+        <w:t>DRC_Rules_2024</w:t>
+      </w:r>
+      <w:r>
+        <w:t>.pdf  Appendix</w:t>
+      </w:r>
+      <w:proofErr w:type="gramEnd"/>
+      <w:r>
+        <w:t xml:space="preserve"> A</w:t>
       </w:r>
     </w:p>
     <w:p>
@@ -1266,7 +1487,15 @@
         </w:numPr>
       </w:pPr>
       <w:r>
-        <w:t>See example_code/</w:t>
+        <w:t xml:space="preserve">See </w:t>
+      </w:r>
+      <w:proofErr w:type="spellStart"/>
+      <w:r>
+        <w:t>example_code</w:t>
+      </w:r>
+      <w:proofErr w:type="spellEnd"/>
+      <w:r>
+        <w:t>/</w:t>
       </w:r>
       <w:r>
         <w:t>what_track_n_obstacles_look_like</w:t>
@@ -1370,8 +1599,13 @@
           <w:numId w:val="4"/>
         </w:numPr>
       </w:pPr>
-      <w:r>
-        <w:t xml:space="preserve">Similar to homogenous/GPS frame transform from METR3100, but </w:t>
+      <w:proofErr w:type="gramStart"/>
+      <w:r>
+        <w:t>Similar to</w:t>
+      </w:r>
+      <w:proofErr w:type="gramEnd"/>
+      <w:r>
+        <w:t xml:space="preserve"> homogenous/GPS frame transform from METR3100, but </w:t>
       </w:r>
       <w:r>
         <w:rPr>
@@ -1447,7 +1681,23 @@
         </w:numPr>
       </w:pPr>
       <w:r>
-        <w:t xml:space="preserve">See the folder example_code/from_zac_apelt, which has the instructions for perspective transform. </w:t>
+        <w:t xml:space="preserve">See the folder </w:t>
+      </w:r>
+      <w:proofErr w:type="spellStart"/>
+      <w:r>
+        <w:t>example_code</w:t>
+      </w:r>
+      <w:proofErr w:type="spellEnd"/>
+      <w:r>
+        <w:t>/</w:t>
+      </w:r>
+      <w:proofErr w:type="spellStart"/>
+      <w:r>
+        <w:t>from_zac_apelt</w:t>
+      </w:r>
+      <w:proofErr w:type="spellEnd"/>
+      <w:r>
+        <w:t xml:space="preserve">, which has the instructions for perspective transform. </w:t>
       </w:r>
       <w:r>
         <w:t xml:space="preserve">Read the .jpg picture first. </w:t>
@@ -1465,7 +1715,23 @@
         </w:numPr>
       </w:pPr>
       <w:r>
-        <w:t xml:space="preserve">To run the code in /from_zac_apelt, /from_zac_apelt needs to be </w:t>
+        <w:t>To run the code in /</w:t>
+      </w:r>
+      <w:proofErr w:type="spellStart"/>
+      <w:r>
+        <w:t>from_zac_apelt</w:t>
+      </w:r>
+      <w:proofErr w:type="spellEnd"/>
+      <w:r>
+        <w:t>, /</w:t>
+      </w:r>
+      <w:proofErr w:type="spellStart"/>
+      <w:r>
+        <w:t>from_zac_apelt</w:t>
+      </w:r>
+      <w:proofErr w:type="spellEnd"/>
+      <w:r>
+        <w:t xml:space="preserve"> needs to be </w:t>
       </w:r>
       <w:r>
         <w:rPr>
@@ -1583,7 +1849,15 @@
         </w:numPr>
       </w:pPr>
       <w:r>
-        <w:t xml:space="preserve">On the homescreen, IP webcam allows you to see the camera view remotely from a computer (might be handy). The instruction video (don’t worry about the Python part): </w:t>
+        <w:t xml:space="preserve">On the </w:t>
+      </w:r>
+      <w:proofErr w:type="spellStart"/>
+      <w:r>
+        <w:t>homescreen</w:t>
+      </w:r>
+      <w:proofErr w:type="spellEnd"/>
+      <w:r>
+        <w:t xml:space="preserve">, IP webcam allows you to see the camera view remotely from a computer (might be handy). The instruction video (don’t worry about the Python part): </w:t>
       </w:r>
       <w:hyperlink r:id="rId8" w:history="1">
         <w:r>
@@ -1627,7 +1901,15 @@
         </w:numPr>
       </w:pPr>
       <w:r>
-        <w:t>3D print must be RED, since the majority of the car needs to be red (it is in the rules)</w:t>
+        <w:t xml:space="preserve">3D print must be RED, since </w:t>
+      </w:r>
+      <w:proofErr w:type="gramStart"/>
+      <w:r>
+        <w:t>the majority of</w:t>
+      </w:r>
+      <w:proofErr w:type="gramEnd"/>
+      <w:r>
+        <w:t xml:space="preserve"> the car needs to be red (it is in the rules)</w:t>
       </w:r>
     </w:p>
     <w:p>
@@ -1761,7 +2043,7 @@
 </file>
 
 <file path=word/numbering.xml><?xml version="1.0" encoding="utf-8"?>
-<w:numbering xmlns:wpc="http://schemas.microsoft.com/office/word/2010/wordprocessingCanvas" xmlns:cx="http://schemas.microsoft.com/office/drawing/2014/chartex" xmlns:cx1="http://schemas.microsoft.com/office/drawing/2015/9/8/chartex" xmlns:cx2="http://schemas.microsoft.com/office/drawing/2015/10/21/chartex" xmlns:cx3="http://schemas.microsoft.com/office/drawing/2016/5/9/chartex" xmlns:cx4="http://schemas.microsoft.com/office/drawing/2016/5/10/chartex" xmlns:cx5="http://schemas.microsoft.com/office/drawing/2016/5/11/chartex" xmlns:cx6="http://schemas.microsoft.com/office/drawing/2016/5/12/chartex" xmlns:cx7="http://schemas.microsoft.com/office/drawing/2016/5/13/chartex" xmlns:cx8="http://schemas.microsoft.com/office/drawing/2016/5/14/chartex" xmlns:mc="http://schemas.openxmlformats.org/markup-compatibility/2006" xmlns:aink="http://schemas.microsoft.com/office/drawing/2016/ink" xmlns:am3d="http://schemas.microsoft.com/office/drawing/2017/model3d" xmlns:o="urn:schemas-microsoft-com:office:office" xmlns:oel="http://schemas.microsoft.com/office/2019/extlst" xmlns:r="http://schemas.openxmlformats.org/officeDocument/2006/relationships" xmlns:m="http://schemas.openxmlformats.org/officeDocument/2006/math" xmlns:v="urn:schemas-microsoft-com:vml" xmlns:wp14="http://schemas.microsoft.com/office/word/2010/wordprocessingDrawing" xmlns:wp="http://schemas.openxmlformats.org/drawingml/2006/wordprocessingDrawing" xmlns:w10="urn:schemas-microsoft-com:office:word" xmlns:w="http://schemas.openxmlformats.org/wordprocessingml/2006/main" xmlns:w14="http://schemas.microsoft.com/office/word/2010/wordml" xmlns:w15="http://schemas.microsoft.com/office/word/2012/wordml" xmlns:w16cex="http://schemas.microsoft.com/office/word/2018/wordml/cex" xmlns:w16cid="http://schemas.microsoft.com/office/word/2016/wordml/cid" xmlns:w16="http://schemas.microsoft.com/office/word/2018/wordml" xmlns:w16du="http://schemas.microsoft.com/office/word/2023/wordml/word16du" xmlns:w16sdtdh="http://schemas.microsoft.com/office/word/2020/wordml/sdtdatahash" xmlns:w16se="http://schemas.microsoft.com/office/word/2015/wordml/symex" xmlns:wpg="http://schemas.microsoft.com/office/word/2010/wordprocessingGroup" xmlns:wpi="http://schemas.microsoft.com/office/word/2010/wordprocessingInk" xmlns:wne="http://schemas.microsoft.com/office/word/2006/wordml" xmlns:wps="http://schemas.microsoft.com/office/word/2010/wordprocessingShape" mc:Ignorable="w14 w15 w16se w16cid w16 w16cex w16sdtdh w16du wp14">
+<w:numbering xmlns:wpc="http://schemas.microsoft.com/office/word/2010/wordprocessingCanvas" xmlns:cx="http://schemas.microsoft.com/office/drawing/2014/chartex" xmlns:cx1="http://schemas.microsoft.com/office/drawing/2015/9/8/chartex" xmlns:cx2="http://schemas.microsoft.com/office/drawing/2015/10/21/chartex" xmlns:cx3="http://schemas.microsoft.com/office/drawing/2016/5/9/chartex" xmlns:cx4="http://schemas.microsoft.com/office/drawing/2016/5/10/chartex" xmlns:cx5="http://schemas.microsoft.com/office/drawing/2016/5/11/chartex" xmlns:cx6="http://schemas.microsoft.com/office/drawing/2016/5/12/chartex" xmlns:cx7="http://schemas.microsoft.com/office/drawing/2016/5/13/chartex" xmlns:cx8="http://schemas.microsoft.com/office/drawing/2016/5/14/chartex" xmlns:mc="http://schemas.openxmlformats.org/markup-compatibility/2006" xmlns:aink="http://schemas.microsoft.com/office/drawing/2016/ink" xmlns:am3d="http://schemas.microsoft.com/office/drawing/2017/model3d" xmlns:o="urn:schemas-microsoft-com:office:office" xmlns:oel="http://schemas.microsoft.com/office/2019/extlst" xmlns:r="http://schemas.openxmlformats.org/officeDocument/2006/relationships" xmlns:m="http://schemas.openxmlformats.org/officeDocument/2006/math" xmlns:v="urn:schemas-microsoft-com:vml" xmlns:wp14="http://schemas.microsoft.com/office/word/2010/wordprocessingDrawing" xmlns:wp="http://schemas.openxmlformats.org/drawingml/2006/wordprocessingDrawing" xmlns:w10="urn:schemas-microsoft-com:office:word" xmlns:w="http://schemas.openxmlformats.org/wordprocessingml/2006/main" xmlns:w14="http://schemas.microsoft.com/office/word/2010/wordml" xmlns:w15="http://schemas.microsoft.com/office/word/2012/wordml" xmlns:w16cex="http://schemas.microsoft.com/office/word/2018/wordml/cex" xmlns:w16cid="http://schemas.microsoft.com/office/word/2016/wordml/cid" xmlns:w16="http://schemas.microsoft.com/office/word/2018/wordml" xmlns:w16sdtdh="http://schemas.microsoft.com/office/word/2020/wordml/sdtdatahash" xmlns:w16se="http://schemas.microsoft.com/office/word/2015/wordml/symex" xmlns:wpg="http://schemas.microsoft.com/office/word/2010/wordprocessingGroup" xmlns:wpi="http://schemas.microsoft.com/office/word/2010/wordprocessingInk" xmlns:wne="http://schemas.microsoft.com/office/word/2006/wordml" xmlns:wps="http://schemas.microsoft.com/office/word/2010/wordprocessingShape" mc:Ignorable="w14 w15 w16se w16cid w16 w16cex w16sdtdh wp14">
   <w:abstractNum w:abstractNumId="0" w15:restartNumberingAfterBreak="0">
     <w:nsid w:val="009C1946"/>
     <w:multiLevelType w:val="hybridMultilevel"/>
@@ -3326,7 +3608,7 @@
 </file>
 
 <file path=word/styles.xml><?xml version="1.0" encoding="utf-8"?>
-<w:styles xmlns:mc="http://schemas.openxmlformats.org/markup-compatibility/2006" xmlns:r="http://schemas.openxmlformats.org/officeDocument/2006/relationships" xmlns:w="http://schemas.openxmlformats.org/wordprocessingml/2006/main" xmlns:w14="http://schemas.microsoft.com/office/word/2010/wordml" xmlns:w15="http://schemas.microsoft.com/office/word/2012/wordml" xmlns:w16cex="http://schemas.microsoft.com/office/word/2018/wordml/cex" xmlns:w16cid="http://schemas.microsoft.com/office/word/2016/wordml/cid" xmlns:w16="http://schemas.microsoft.com/office/word/2018/wordml" xmlns:w16du="http://schemas.microsoft.com/office/word/2023/wordml/word16du" xmlns:w16sdtdh="http://schemas.microsoft.com/office/word/2020/wordml/sdtdatahash" xmlns:w16se="http://schemas.microsoft.com/office/word/2015/wordml/symex" mc:Ignorable="w14 w15 w16se w16cid w16 w16cex w16sdtdh w16du">
+<w:styles xmlns:mc="http://schemas.openxmlformats.org/markup-compatibility/2006" xmlns:r="http://schemas.openxmlformats.org/officeDocument/2006/relationships" xmlns:w="http://schemas.openxmlformats.org/wordprocessingml/2006/main" xmlns:w14="http://schemas.microsoft.com/office/word/2010/wordml" xmlns:w15="http://schemas.microsoft.com/office/word/2012/wordml" xmlns:w16cex="http://schemas.microsoft.com/office/word/2018/wordml/cex" xmlns:w16cid="http://schemas.microsoft.com/office/word/2016/wordml/cid" xmlns:w16="http://schemas.microsoft.com/office/word/2018/wordml" xmlns:w16sdtdh="http://schemas.microsoft.com/office/word/2020/wordml/sdtdatahash" xmlns:w16se="http://schemas.microsoft.com/office/word/2015/wordml/symex" mc:Ignorable="w14 w15 w16se w16cid w16 w16cex w16sdtdh">
   <w:docDefaults>
     <w:rPrDefault>
       <w:rPr>

</xml_diff>

<commit_message>
can now avoid obstacle relatively consistently. Not display video in base_gui to speed up processing
</commit_message>
<xml_diff>
--- a/documentations/DRC_2024_plan.docx
+++ b/documentations/DRC_2024_plan.docx
@@ -1,6 +1,6 @@
 
 <file path=word/document.xml><?xml version="1.0" encoding="utf-8"?>
-<w:document xmlns:wpc="http://schemas.microsoft.com/office/word/2010/wordprocessingCanvas" xmlns:cx="http://schemas.microsoft.com/office/drawing/2014/chartex" xmlns:cx1="http://schemas.microsoft.com/office/drawing/2015/9/8/chartex" xmlns:cx2="http://schemas.microsoft.com/office/drawing/2015/10/21/chartex" xmlns:cx3="http://schemas.microsoft.com/office/drawing/2016/5/9/chartex" xmlns:cx4="http://schemas.microsoft.com/office/drawing/2016/5/10/chartex" xmlns:cx5="http://schemas.microsoft.com/office/drawing/2016/5/11/chartex" xmlns:cx6="http://schemas.microsoft.com/office/drawing/2016/5/12/chartex" xmlns:cx7="http://schemas.microsoft.com/office/drawing/2016/5/13/chartex" xmlns:cx8="http://schemas.microsoft.com/office/drawing/2016/5/14/chartex" xmlns:mc="http://schemas.openxmlformats.org/markup-compatibility/2006" xmlns:aink="http://schemas.microsoft.com/office/drawing/2016/ink" xmlns:am3d="http://schemas.microsoft.com/office/drawing/2017/model3d" xmlns:o="urn:schemas-microsoft-com:office:office" xmlns:oel="http://schemas.microsoft.com/office/2019/extlst" xmlns:r="http://schemas.openxmlformats.org/officeDocument/2006/relationships" xmlns:m="http://schemas.openxmlformats.org/officeDocument/2006/math" xmlns:v="urn:schemas-microsoft-com:vml" xmlns:wp14="http://schemas.microsoft.com/office/word/2010/wordprocessingDrawing" xmlns:wp="http://schemas.openxmlformats.org/drawingml/2006/wordprocessingDrawing" xmlns:w10="urn:schemas-microsoft-com:office:word" xmlns:w="http://schemas.openxmlformats.org/wordprocessingml/2006/main" xmlns:w14="http://schemas.microsoft.com/office/word/2010/wordml" xmlns:w15="http://schemas.microsoft.com/office/word/2012/wordml" xmlns:w16cex="http://schemas.microsoft.com/office/word/2018/wordml/cex" xmlns:w16cid="http://schemas.microsoft.com/office/word/2016/wordml/cid" xmlns:w16="http://schemas.microsoft.com/office/word/2018/wordml" xmlns:w16du="http://schemas.microsoft.com/office/word/2023/wordml/word16du" xmlns:w16sdtdh="http://schemas.microsoft.com/office/word/2020/wordml/sdtdatahash" xmlns:w16se="http://schemas.microsoft.com/office/word/2015/wordml/symex" xmlns:wpg="http://schemas.microsoft.com/office/word/2010/wordprocessingGroup" xmlns:wpi="http://schemas.microsoft.com/office/word/2010/wordprocessingInk" xmlns:wne="http://schemas.microsoft.com/office/word/2006/wordml" xmlns:wps="http://schemas.microsoft.com/office/word/2010/wordprocessingShape" mc:Ignorable="w14 w15 w16se w16cid w16 w16cex w16sdtdh w16du wp14">
+<w:document xmlns:wpc="http://schemas.microsoft.com/office/word/2010/wordprocessingCanvas" xmlns:cx="http://schemas.microsoft.com/office/drawing/2014/chartex" xmlns:cx1="http://schemas.microsoft.com/office/drawing/2015/9/8/chartex" xmlns:cx2="http://schemas.microsoft.com/office/drawing/2015/10/21/chartex" xmlns:cx3="http://schemas.microsoft.com/office/drawing/2016/5/9/chartex" xmlns:cx4="http://schemas.microsoft.com/office/drawing/2016/5/10/chartex" xmlns:cx5="http://schemas.microsoft.com/office/drawing/2016/5/11/chartex" xmlns:cx6="http://schemas.microsoft.com/office/drawing/2016/5/12/chartex" xmlns:cx7="http://schemas.microsoft.com/office/drawing/2016/5/13/chartex" xmlns:cx8="http://schemas.microsoft.com/office/drawing/2016/5/14/chartex" xmlns:mc="http://schemas.openxmlformats.org/markup-compatibility/2006" xmlns:aink="http://schemas.microsoft.com/office/drawing/2016/ink" xmlns:am3d="http://schemas.microsoft.com/office/drawing/2017/model3d" xmlns:o="urn:schemas-microsoft-com:office:office" xmlns:oel="http://schemas.microsoft.com/office/2019/extlst" xmlns:r="http://schemas.openxmlformats.org/officeDocument/2006/relationships" xmlns:m="http://schemas.openxmlformats.org/officeDocument/2006/math" xmlns:v="urn:schemas-microsoft-com:vml" xmlns:wp14="http://schemas.microsoft.com/office/word/2010/wordprocessingDrawing" xmlns:wp="http://schemas.openxmlformats.org/drawingml/2006/wordprocessingDrawing" xmlns:w10="urn:schemas-microsoft-com:office:word" xmlns:w="http://schemas.openxmlformats.org/wordprocessingml/2006/main" xmlns:w14="http://schemas.microsoft.com/office/word/2010/wordml" xmlns:w15="http://schemas.microsoft.com/office/word/2012/wordml" xmlns:w16cex="http://schemas.microsoft.com/office/word/2018/wordml/cex" xmlns:w16cid="http://schemas.microsoft.com/office/word/2016/wordml/cid" xmlns:w16="http://schemas.microsoft.com/office/word/2018/wordml" xmlns:w16sdtdh="http://schemas.microsoft.com/office/word/2020/wordml/sdtdatahash" xmlns:w16se="http://schemas.microsoft.com/office/word/2015/wordml/symex" xmlns:wpg="http://schemas.microsoft.com/office/word/2010/wordprocessingGroup" xmlns:wpi="http://schemas.microsoft.com/office/word/2010/wordprocessingInk" xmlns:wne="http://schemas.microsoft.com/office/word/2006/wordml" xmlns:wps="http://schemas.microsoft.com/office/word/2010/wordprocessingShape" mc:Ignorable="w14 w15 w16se w16cid w16 w16cex w16sdtdh wp14">
   <w:body>
     <w:p>
       <w:r>
@@ -988,10 +988,7 @@
               </w:numPr>
             </w:pPr>
             <w:r>
-              <w:t>Fine-tune path planner</w:t>
-            </w:r>
-            <w:r>
-              <w:t xml:space="preserve"> (everyone)</w:t>
+              <w:t>Tune the firmware and planner, by finding the minimum PWM for moving the car. (JZ)</w:t>
             </w:r>
           </w:p>
           <w:p>
@@ -1003,7 +1000,66 @@
               </w:numPr>
             </w:pPr>
             <w:r>
-              <w:t>Prep a short presentation (should be pretty easy if our car works and can sell itself).</w:t>
+              <w:t>Fine-tune path planner</w:t>
+            </w:r>
+            <w:r>
+              <w:t xml:space="preserve"> (everyone)</w:t>
+            </w:r>
+          </w:p>
+          <w:p>
+            <w:pPr>
+              <w:pStyle w:val="ListParagraph"/>
+              <w:numPr>
+                <w:ilvl w:val="0"/>
+                <w:numId w:val="18"/>
+              </w:numPr>
+            </w:pPr>
+            <w:r>
+              <w:t>Map speed to turning angle</w:t>
+            </w:r>
+          </w:p>
+          <w:p>
+            <w:pPr>
+              <w:pStyle w:val="ListParagraph"/>
+              <w:numPr>
+                <w:ilvl w:val="0"/>
+                <w:numId w:val="18"/>
+              </w:numPr>
+            </w:pPr>
+            <w:r>
+              <w:t>Moving average for increasing the speed</w:t>
+            </w:r>
+          </w:p>
+          <w:p>
+            <w:pPr>
+              <w:pStyle w:val="ListParagraph"/>
+              <w:numPr>
+                <w:ilvl w:val="0"/>
+                <w:numId w:val="18"/>
+              </w:numPr>
+            </w:pPr>
+            <w:r>
+              <w:t>Make it more biased to follow the blue</w:t>
+            </w:r>
+          </w:p>
+          <w:p>
+            <w:pPr>
+              <w:pStyle w:val="ListParagraph"/>
+              <w:numPr>
+                <w:ilvl w:val="0"/>
+                <w:numId w:val="15"/>
+              </w:numPr>
+            </w:pPr>
+            <w:r>
+              <w:t xml:space="preserve">Prep a short presentation (should be </w:t>
+            </w:r>
+            <w:proofErr w:type="gramStart"/>
+            <w:r>
+              <w:t>pretty easy</w:t>
+            </w:r>
+            <w:proofErr w:type="gramEnd"/>
+            <w:r>
+              <w:t xml:space="preserve"> if our car works and can sell itself).</w:t>
             </w:r>
           </w:p>
           <w:p>
@@ -2051,7 +2107,7 @@
 </file>
 
 <file path=word/numbering.xml><?xml version="1.0" encoding="utf-8"?>
-<w:numbering xmlns:wpc="http://schemas.microsoft.com/office/word/2010/wordprocessingCanvas" xmlns:cx="http://schemas.microsoft.com/office/drawing/2014/chartex" xmlns:cx1="http://schemas.microsoft.com/office/drawing/2015/9/8/chartex" xmlns:cx2="http://schemas.microsoft.com/office/drawing/2015/10/21/chartex" xmlns:cx3="http://schemas.microsoft.com/office/drawing/2016/5/9/chartex" xmlns:cx4="http://schemas.microsoft.com/office/drawing/2016/5/10/chartex" xmlns:cx5="http://schemas.microsoft.com/office/drawing/2016/5/11/chartex" xmlns:cx6="http://schemas.microsoft.com/office/drawing/2016/5/12/chartex" xmlns:cx7="http://schemas.microsoft.com/office/drawing/2016/5/13/chartex" xmlns:cx8="http://schemas.microsoft.com/office/drawing/2016/5/14/chartex" xmlns:mc="http://schemas.openxmlformats.org/markup-compatibility/2006" xmlns:aink="http://schemas.microsoft.com/office/drawing/2016/ink" xmlns:am3d="http://schemas.microsoft.com/office/drawing/2017/model3d" xmlns:o="urn:schemas-microsoft-com:office:office" xmlns:oel="http://schemas.microsoft.com/office/2019/extlst" xmlns:r="http://schemas.openxmlformats.org/officeDocument/2006/relationships" xmlns:m="http://schemas.openxmlformats.org/officeDocument/2006/math" xmlns:v="urn:schemas-microsoft-com:vml" xmlns:wp14="http://schemas.microsoft.com/office/word/2010/wordprocessingDrawing" xmlns:wp="http://schemas.openxmlformats.org/drawingml/2006/wordprocessingDrawing" xmlns:w10="urn:schemas-microsoft-com:office:word" xmlns:w="http://schemas.openxmlformats.org/wordprocessingml/2006/main" xmlns:w14="http://schemas.microsoft.com/office/word/2010/wordml" xmlns:w15="http://schemas.microsoft.com/office/word/2012/wordml" xmlns:w16cex="http://schemas.microsoft.com/office/word/2018/wordml/cex" xmlns:w16cid="http://schemas.microsoft.com/office/word/2016/wordml/cid" xmlns:w16="http://schemas.microsoft.com/office/word/2018/wordml" xmlns:w16du="http://schemas.microsoft.com/office/word/2023/wordml/word16du" xmlns:w16sdtdh="http://schemas.microsoft.com/office/word/2020/wordml/sdtdatahash" xmlns:w16se="http://schemas.microsoft.com/office/word/2015/wordml/symex" xmlns:wpg="http://schemas.microsoft.com/office/word/2010/wordprocessingGroup" xmlns:wpi="http://schemas.microsoft.com/office/word/2010/wordprocessingInk" xmlns:wne="http://schemas.microsoft.com/office/word/2006/wordml" xmlns:wps="http://schemas.microsoft.com/office/word/2010/wordprocessingShape" mc:Ignorable="w14 w15 w16se w16cid w16 w16cex w16sdtdh w16du wp14">
+<w:numbering xmlns:wpc="http://schemas.microsoft.com/office/word/2010/wordprocessingCanvas" xmlns:cx="http://schemas.microsoft.com/office/drawing/2014/chartex" xmlns:cx1="http://schemas.microsoft.com/office/drawing/2015/9/8/chartex" xmlns:cx2="http://schemas.microsoft.com/office/drawing/2015/10/21/chartex" xmlns:cx3="http://schemas.microsoft.com/office/drawing/2016/5/9/chartex" xmlns:cx4="http://schemas.microsoft.com/office/drawing/2016/5/10/chartex" xmlns:cx5="http://schemas.microsoft.com/office/drawing/2016/5/11/chartex" xmlns:cx6="http://schemas.microsoft.com/office/drawing/2016/5/12/chartex" xmlns:cx7="http://schemas.microsoft.com/office/drawing/2016/5/13/chartex" xmlns:cx8="http://schemas.microsoft.com/office/drawing/2016/5/14/chartex" xmlns:mc="http://schemas.openxmlformats.org/markup-compatibility/2006" xmlns:aink="http://schemas.microsoft.com/office/drawing/2016/ink" xmlns:am3d="http://schemas.microsoft.com/office/drawing/2017/model3d" xmlns:o="urn:schemas-microsoft-com:office:office" xmlns:oel="http://schemas.microsoft.com/office/2019/extlst" xmlns:r="http://schemas.openxmlformats.org/officeDocument/2006/relationships" xmlns:m="http://schemas.openxmlformats.org/officeDocument/2006/math" xmlns:v="urn:schemas-microsoft-com:vml" xmlns:wp14="http://schemas.microsoft.com/office/word/2010/wordprocessingDrawing" xmlns:wp="http://schemas.openxmlformats.org/drawingml/2006/wordprocessingDrawing" xmlns:w10="urn:schemas-microsoft-com:office:word" xmlns:w="http://schemas.openxmlformats.org/wordprocessingml/2006/main" xmlns:w14="http://schemas.microsoft.com/office/word/2010/wordml" xmlns:w15="http://schemas.microsoft.com/office/word/2012/wordml" xmlns:w16cex="http://schemas.microsoft.com/office/word/2018/wordml/cex" xmlns:w16cid="http://schemas.microsoft.com/office/word/2016/wordml/cid" xmlns:w16="http://schemas.microsoft.com/office/word/2018/wordml" xmlns:w16sdtdh="http://schemas.microsoft.com/office/word/2020/wordml/sdtdatahash" xmlns:w16se="http://schemas.microsoft.com/office/word/2015/wordml/symex" xmlns:wpg="http://schemas.microsoft.com/office/word/2010/wordprocessingGroup" xmlns:wpi="http://schemas.microsoft.com/office/word/2010/wordprocessingInk" xmlns:wne="http://schemas.microsoft.com/office/word/2006/wordml" xmlns:wps="http://schemas.microsoft.com/office/word/2010/wordprocessingShape" mc:Ignorable="w14 w15 w16se w16cid w16 w16cex w16sdtdh wp14">
   <w:abstractNum w:abstractNumId="0" w15:restartNumberingAfterBreak="0">
     <w:nsid w:val="009C1946"/>
     <w:multiLevelType w:val="hybridMultilevel"/>
@@ -2139,6 +2195,95 @@
     </w:lvl>
   </w:abstractNum>
   <w:abstractNum w:abstractNumId="1" w15:restartNumberingAfterBreak="0">
+    <w:nsid w:val="0D4A7BDD"/>
+    <w:multiLevelType w:val="hybridMultilevel"/>
+    <w:tmpl w:val="255EFE72"/>
+    <w:lvl w:ilvl="0" w:tplc="4CBE8224">
+      <w:start w:val="1"/>
+      <w:numFmt w:val="lowerLetter"/>
+      <w:lvlText w:val="%1."/>
+      <w:lvlJc w:val="left"/>
+      <w:pPr>
+        <w:ind w:left="1080" w:hanging="360"/>
+      </w:pPr>
+      <w:rPr>
+        <w:rFonts w:hint="default"/>
+      </w:rPr>
+    </w:lvl>
+    <w:lvl w:ilvl="1" w:tplc="08090019" w:tentative="1">
+      <w:start w:val="1"/>
+      <w:numFmt w:val="lowerLetter"/>
+      <w:lvlText w:val="%2."/>
+      <w:lvlJc w:val="left"/>
+      <w:pPr>
+        <w:ind w:left="1800" w:hanging="360"/>
+      </w:pPr>
+    </w:lvl>
+    <w:lvl w:ilvl="2" w:tplc="0809001B" w:tentative="1">
+      <w:start w:val="1"/>
+      <w:numFmt w:val="lowerRoman"/>
+      <w:lvlText w:val="%3."/>
+      <w:lvlJc w:val="right"/>
+      <w:pPr>
+        <w:ind w:left="2520" w:hanging="180"/>
+      </w:pPr>
+    </w:lvl>
+    <w:lvl w:ilvl="3" w:tplc="0809000F" w:tentative="1">
+      <w:start w:val="1"/>
+      <w:numFmt w:val="decimal"/>
+      <w:lvlText w:val="%4."/>
+      <w:lvlJc w:val="left"/>
+      <w:pPr>
+        <w:ind w:left="3240" w:hanging="360"/>
+      </w:pPr>
+    </w:lvl>
+    <w:lvl w:ilvl="4" w:tplc="08090019" w:tentative="1">
+      <w:start w:val="1"/>
+      <w:numFmt w:val="lowerLetter"/>
+      <w:lvlText w:val="%5."/>
+      <w:lvlJc w:val="left"/>
+      <w:pPr>
+        <w:ind w:left="3960" w:hanging="360"/>
+      </w:pPr>
+    </w:lvl>
+    <w:lvl w:ilvl="5" w:tplc="0809001B" w:tentative="1">
+      <w:start w:val="1"/>
+      <w:numFmt w:val="lowerRoman"/>
+      <w:lvlText w:val="%6."/>
+      <w:lvlJc w:val="right"/>
+      <w:pPr>
+        <w:ind w:left="4680" w:hanging="180"/>
+      </w:pPr>
+    </w:lvl>
+    <w:lvl w:ilvl="6" w:tplc="0809000F" w:tentative="1">
+      <w:start w:val="1"/>
+      <w:numFmt w:val="decimal"/>
+      <w:lvlText w:val="%7."/>
+      <w:lvlJc w:val="left"/>
+      <w:pPr>
+        <w:ind w:left="5400" w:hanging="360"/>
+      </w:pPr>
+    </w:lvl>
+    <w:lvl w:ilvl="7" w:tplc="08090019" w:tentative="1">
+      <w:start w:val="1"/>
+      <w:numFmt w:val="lowerLetter"/>
+      <w:lvlText w:val="%8."/>
+      <w:lvlJc w:val="left"/>
+      <w:pPr>
+        <w:ind w:left="6120" w:hanging="360"/>
+      </w:pPr>
+    </w:lvl>
+    <w:lvl w:ilvl="8" w:tplc="0809001B" w:tentative="1">
+      <w:start w:val="1"/>
+      <w:numFmt w:val="lowerRoman"/>
+      <w:lvlText w:val="%9."/>
+      <w:lvlJc w:val="right"/>
+      <w:pPr>
+        <w:ind w:left="6840" w:hanging="180"/>
+      </w:pPr>
+    </w:lvl>
+  </w:abstractNum>
+  <w:abstractNum w:abstractNumId="2" w15:restartNumberingAfterBreak="0">
     <w:nsid w:val="15FC104E"/>
     <w:multiLevelType w:val="hybridMultilevel"/>
     <w:tmpl w:val="7B2CAC6E"/>
@@ -2251,7 +2396,7 @@
       </w:rPr>
     </w:lvl>
   </w:abstractNum>
-  <w:abstractNum w:abstractNumId="2" w15:restartNumberingAfterBreak="0">
+  <w:abstractNum w:abstractNumId="3" w15:restartNumberingAfterBreak="0">
     <w:nsid w:val="16864CAB"/>
     <w:multiLevelType w:val="hybridMultilevel"/>
     <w:tmpl w:val="1FF2FA56"/>
@@ -2364,7 +2509,7 @@
       </w:rPr>
     </w:lvl>
   </w:abstractNum>
-  <w:abstractNum w:abstractNumId="3" w15:restartNumberingAfterBreak="0">
+  <w:abstractNum w:abstractNumId="4" w15:restartNumberingAfterBreak="0">
     <w:nsid w:val="1B7769F4"/>
     <w:multiLevelType w:val="hybridMultilevel"/>
     <w:tmpl w:val="29A2A6FE"/>
@@ -2477,7 +2622,7 @@
       </w:rPr>
     </w:lvl>
   </w:abstractNum>
-  <w:abstractNum w:abstractNumId="4" w15:restartNumberingAfterBreak="0">
+  <w:abstractNum w:abstractNumId="5" w15:restartNumberingAfterBreak="0">
     <w:nsid w:val="1B937FB0"/>
     <w:multiLevelType w:val="hybridMultilevel"/>
     <w:tmpl w:val="C4FA4120"/>
@@ -2590,7 +2735,7 @@
       </w:rPr>
     </w:lvl>
   </w:abstractNum>
-  <w:abstractNum w:abstractNumId="5" w15:restartNumberingAfterBreak="0">
+  <w:abstractNum w:abstractNumId="6" w15:restartNumberingAfterBreak="0">
     <w:nsid w:val="1D834FFA"/>
     <w:multiLevelType w:val="hybridMultilevel"/>
     <w:tmpl w:val="C8307710"/>
@@ -2676,7 +2821,7 @@
       </w:pPr>
     </w:lvl>
   </w:abstractNum>
-  <w:abstractNum w:abstractNumId="6" w15:restartNumberingAfterBreak="0">
+  <w:abstractNum w:abstractNumId="7" w15:restartNumberingAfterBreak="0">
     <w:nsid w:val="221F3958"/>
     <w:multiLevelType w:val="hybridMultilevel"/>
     <w:tmpl w:val="6714CF66"/>
@@ -2762,7 +2907,7 @@
       </w:pPr>
     </w:lvl>
   </w:abstractNum>
-  <w:abstractNum w:abstractNumId="7" w15:restartNumberingAfterBreak="0">
+  <w:abstractNum w:abstractNumId="8" w15:restartNumberingAfterBreak="0">
     <w:nsid w:val="2F4E75C2"/>
     <w:multiLevelType w:val="hybridMultilevel"/>
     <w:tmpl w:val="D05CD3B8"/>
@@ -2875,7 +3020,7 @@
       </w:rPr>
     </w:lvl>
   </w:abstractNum>
-  <w:abstractNum w:abstractNumId="8" w15:restartNumberingAfterBreak="0">
+  <w:abstractNum w:abstractNumId="9" w15:restartNumberingAfterBreak="0">
     <w:nsid w:val="37405408"/>
     <w:multiLevelType w:val="hybridMultilevel"/>
     <w:tmpl w:val="6C2A2624"/>
@@ -2964,7 +3109,7 @@
       </w:pPr>
     </w:lvl>
   </w:abstractNum>
-  <w:abstractNum w:abstractNumId="9" w15:restartNumberingAfterBreak="0">
+  <w:abstractNum w:abstractNumId="10" w15:restartNumberingAfterBreak="0">
     <w:nsid w:val="39372194"/>
     <w:multiLevelType w:val="hybridMultilevel"/>
     <w:tmpl w:val="99C4A06C"/>
@@ -3053,7 +3198,7 @@
       </w:pPr>
     </w:lvl>
   </w:abstractNum>
-  <w:abstractNum w:abstractNumId="10" w15:restartNumberingAfterBreak="0">
+  <w:abstractNum w:abstractNumId="11" w15:restartNumberingAfterBreak="0">
     <w:nsid w:val="40E143BA"/>
     <w:multiLevelType w:val="hybridMultilevel"/>
     <w:tmpl w:val="0A047D90"/>
@@ -3166,7 +3311,7 @@
       </w:rPr>
     </w:lvl>
   </w:abstractNum>
-  <w:abstractNum w:abstractNumId="11" w15:restartNumberingAfterBreak="0">
+  <w:abstractNum w:abstractNumId="12" w15:restartNumberingAfterBreak="0">
     <w:nsid w:val="4CA23037"/>
     <w:multiLevelType w:val="hybridMultilevel"/>
     <w:tmpl w:val="C71ABAEE"/>
@@ -3252,7 +3397,7 @@
       </w:pPr>
     </w:lvl>
   </w:abstractNum>
-  <w:abstractNum w:abstractNumId="12" w15:restartNumberingAfterBreak="0">
+  <w:abstractNum w:abstractNumId="13" w15:restartNumberingAfterBreak="0">
     <w:nsid w:val="58487DF7"/>
     <w:multiLevelType w:val="hybridMultilevel"/>
     <w:tmpl w:val="69A09F70"/>
@@ -3341,7 +3486,7 @@
       </w:pPr>
     </w:lvl>
   </w:abstractNum>
-  <w:abstractNum w:abstractNumId="13" w15:restartNumberingAfterBreak="0">
+  <w:abstractNum w:abstractNumId="14" w15:restartNumberingAfterBreak="0">
     <w:nsid w:val="5D0374A6"/>
     <w:multiLevelType w:val="hybridMultilevel"/>
     <w:tmpl w:val="CAC2043E"/>
@@ -3454,7 +3599,7 @@
       </w:rPr>
     </w:lvl>
   </w:abstractNum>
-  <w:abstractNum w:abstractNumId="14" w15:restartNumberingAfterBreak="0">
+  <w:abstractNum w:abstractNumId="15" w15:restartNumberingAfterBreak="0">
     <w:nsid w:val="6979125B"/>
     <w:multiLevelType w:val="hybridMultilevel"/>
     <w:tmpl w:val="5AC0D96C"/>
@@ -3543,7 +3688,7 @@
       </w:pPr>
     </w:lvl>
   </w:abstractNum>
-  <w:abstractNum w:abstractNumId="15" w15:restartNumberingAfterBreak="0">
+  <w:abstractNum w:abstractNumId="16" w15:restartNumberingAfterBreak="0">
     <w:nsid w:val="6D912E91"/>
     <w:multiLevelType w:val="hybridMultilevel"/>
     <w:tmpl w:val="D09EC420"/>
@@ -3632,7 +3777,7 @@
       </w:pPr>
     </w:lvl>
   </w:abstractNum>
-  <w:abstractNum w:abstractNumId="16" w15:restartNumberingAfterBreak="0">
+  <w:abstractNum w:abstractNumId="17" w15:restartNumberingAfterBreak="0">
     <w:nsid w:val="75080C04"/>
     <w:multiLevelType w:val="hybridMultilevel"/>
     <w:tmpl w:val="79064DCC"/>
@@ -3746,61 +3891,64 @@
     </w:lvl>
   </w:abstractNum>
   <w:num w:numId="1" w16cid:durableId="1669288885">
+    <w:abstractNumId w:val="4"/>
+  </w:num>
+  <w:num w:numId="2" w16cid:durableId="468014949">
+    <w:abstractNumId w:val="17"/>
+  </w:num>
+  <w:num w:numId="3" w16cid:durableId="1321614643">
+    <w:abstractNumId w:val="2"/>
+  </w:num>
+  <w:num w:numId="4" w16cid:durableId="2080587837">
     <w:abstractNumId w:val="3"/>
   </w:num>
-  <w:num w:numId="2" w16cid:durableId="468014949">
-    <w:abstractNumId w:val="16"/>
-  </w:num>
-  <w:num w:numId="3" w16cid:durableId="1321614643">
-    <w:abstractNumId w:val="1"/>
-  </w:num>
-  <w:num w:numId="4" w16cid:durableId="2080587837">
-    <w:abstractNumId w:val="2"/>
-  </w:num>
   <w:num w:numId="5" w16cid:durableId="254166307">
-    <w:abstractNumId w:val="4"/>
+    <w:abstractNumId w:val="5"/>
   </w:num>
   <w:num w:numId="6" w16cid:durableId="1984963871">
+    <w:abstractNumId w:val="14"/>
+  </w:num>
+  <w:num w:numId="7" w16cid:durableId="1184321469">
+    <w:abstractNumId w:val="11"/>
+  </w:num>
+  <w:num w:numId="8" w16cid:durableId="697437158">
+    <w:abstractNumId w:val="6"/>
+  </w:num>
+  <w:num w:numId="9" w16cid:durableId="1677684144">
+    <w:abstractNumId w:val="12"/>
+  </w:num>
+  <w:num w:numId="10" w16cid:durableId="464978844">
+    <w:abstractNumId w:val="7"/>
+  </w:num>
+  <w:num w:numId="11" w16cid:durableId="1845052124">
+    <w:abstractNumId w:val="15"/>
+  </w:num>
+  <w:num w:numId="12" w16cid:durableId="62215972">
+    <w:abstractNumId w:val="10"/>
+  </w:num>
+  <w:num w:numId="13" w16cid:durableId="1354723677">
     <w:abstractNumId w:val="13"/>
   </w:num>
-  <w:num w:numId="7" w16cid:durableId="1184321469">
-    <w:abstractNumId w:val="10"/>
-  </w:num>
-  <w:num w:numId="8" w16cid:durableId="697437158">
-    <w:abstractNumId w:val="5"/>
-  </w:num>
-  <w:num w:numId="9" w16cid:durableId="1677684144">
-    <w:abstractNumId w:val="11"/>
-  </w:num>
-  <w:num w:numId="10" w16cid:durableId="464978844">
-    <w:abstractNumId w:val="6"/>
-  </w:num>
-  <w:num w:numId="11" w16cid:durableId="1845052124">
-    <w:abstractNumId w:val="14"/>
-  </w:num>
-  <w:num w:numId="12" w16cid:durableId="62215972">
-    <w:abstractNumId w:val="9"/>
-  </w:num>
-  <w:num w:numId="13" w16cid:durableId="1354723677">
-    <w:abstractNumId w:val="12"/>
-  </w:num>
   <w:num w:numId="14" w16cid:durableId="62339660">
-    <w:abstractNumId w:val="7"/>
+    <w:abstractNumId w:val="8"/>
   </w:num>
   <w:num w:numId="15" w16cid:durableId="1430925805">
     <w:abstractNumId w:val="0"/>
   </w:num>
   <w:num w:numId="16" w16cid:durableId="1839080895">
-    <w:abstractNumId w:val="8"/>
+    <w:abstractNumId w:val="9"/>
   </w:num>
   <w:num w:numId="17" w16cid:durableId="1453013040">
-    <w:abstractNumId w:val="15"/>
+    <w:abstractNumId w:val="16"/>
+  </w:num>
+  <w:num w:numId="18" w16cid:durableId="177281583">
+    <w:abstractNumId w:val="1"/>
   </w:num>
 </w:numbering>
 </file>
 
 <file path=word/styles.xml><?xml version="1.0" encoding="utf-8"?>
-<w:styles xmlns:mc="http://schemas.openxmlformats.org/markup-compatibility/2006" xmlns:r="http://schemas.openxmlformats.org/officeDocument/2006/relationships" xmlns:w="http://schemas.openxmlformats.org/wordprocessingml/2006/main" xmlns:w14="http://schemas.microsoft.com/office/word/2010/wordml" xmlns:w15="http://schemas.microsoft.com/office/word/2012/wordml" xmlns:w16cex="http://schemas.microsoft.com/office/word/2018/wordml/cex" xmlns:w16cid="http://schemas.microsoft.com/office/word/2016/wordml/cid" xmlns:w16="http://schemas.microsoft.com/office/word/2018/wordml" xmlns:w16du="http://schemas.microsoft.com/office/word/2023/wordml/word16du" xmlns:w16sdtdh="http://schemas.microsoft.com/office/word/2020/wordml/sdtdatahash" xmlns:w16se="http://schemas.microsoft.com/office/word/2015/wordml/symex" mc:Ignorable="w14 w15 w16se w16cid w16 w16cex w16sdtdh w16du">
+<w:styles xmlns:mc="http://schemas.openxmlformats.org/markup-compatibility/2006" xmlns:r="http://schemas.openxmlformats.org/officeDocument/2006/relationships" xmlns:w="http://schemas.openxmlformats.org/wordprocessingml/2006/main" xmlns:w14="http://schemas.microsoft.com/office/word/2010/wordml" xmlns:w15="http://schemas.microsoft.com/office/word/2012/wordml" xmlns:w16cex="http://schemas.microsoft.com/office/word/2018/wordml/cex" xmlns:w16cid="http://schemas.microsoft.com/office/word/2016/wordml/cid" xmlns:w16="http://schemas.microsoft.com/office/word/2018/wordml" xmlns:w16sdtdh="http://schemas.microsoft.com/office/word/2020/wordml/sdtdatahash" xmlns:w16se="http://schemas.microsoft.com/office/word/2015/wordml/symex" mc:Ignorable="w14 w15 w16se w16cid w16 w16cex w16sdtdh">
   <w:docDefaults>
     <w:rPrDefault>
       <w:rPr>

</xml_diff>

<commit_message>
update. Playback is tested again.
</commit_message>
<xml_diff>
--- a/documentations/DRC_2024_plan.docx
+++ b/documentations/DRC_2024_plan.docx
@@ -1026,12 +1026,39 @@
                 <w:ilvl w:val="0"/>
                 <w:numId w:val="15"/>
               </w:numPr>
+              <w:rPr>
+                <w:highlight w:val="green"/>
+              </w:rPr>
             </w:pPr>
             <w:r>
+              <w:rPr>
+                <w:highlight w:val="green"/>
+              </w:rPr>
               <w:t>Test perspective transform</w:t>
             </w:r>
             <w:r>
+              <w:rPr>
+                <w:highlight w:val="green"/>
+              </w:rPr>
               <w:t xml:space="preserve"> (Bryce)</w:t>
+            </w:r>
+          </w:p>
+          <w:p>
+            <w:pPr>
+              <w:pStyle w:val="ListParagraph"/>
+              <w:numPr>
+                <w:ilvl w:val="0"/>
+                <w:numId w:val="15"/>
+              </w:numPr>
+              <w:rPr>
+                <w:highlight w:val="green"/>
+              </w:rPr>
+            </w:pPr>
+            <w:r>
+              <w:rPr>
+                <w:highlight w:val="green"/>
+              </w:rPr>
+              <w:t>Tune the firmware and planner, by finding the minimum PWM for moving the car. (JZ)</w:t>
             </w:r>
           </w:p>
           <w:p>
@@ -1043,7 +1070,58 @@
               </w:numPr>
             </w:pPr>
             <w:r>
-              <w:t>Tune the firmware and planner, by finding the minimum PWM for moving the car. (JZ)</w:t>
+              <w:t>Fine-tune path planner</w:t>
+            </w:r>
+            <w:r>
+              <w:t xml:space="preserve"> (everyone)</w:t>
+            </w:r>
+          </w:p>
+          <w:p>
+            <w:pPr>
+              <w:pStyle w:val="ListParagraph"/>
+              <w:numPr>
+                <w:ilvl w:val="0"/>
+                <w:numId w:val="18"/>
+              </w:numPr>
+              <w:rPr>
+                <w:strike/>
+              </w:rPr>
+            </w:pPr>
+            <w:r>
+              <w:rPr>
+                <w:strike/>
+              </w:rPr>
+              <w:t>Map speed to turning angle</w:t>
+            </w:r>
+          </w:p>
+          <w:p>
+            <w:pPr>
+              <w:pStyle w:val="ListParagraph"/>
+              <w:numPr>
+                <w:ilvl w:val="0"/>
+                <w:numId w:val="18"/>
+              </w:numPr>
+            </w:pPr>
+            <w:r>
+              <w:t>Moving average for increasing the speed</w:t>
+            </w:r>
+          </w:p>
+          <w:p>
+            <w:pPr>
+              <w:pStyle w:val="ListParagraph"/>
+              <w:numPr>
+                <w:ilvl w:val="0"/>
+                <w:numId w:val="18"/>
+              </w:numPr>
+              <w:rPr>
+                <w:highlight w:val="green"/>
+              </w:rPr>
+            </w:pPr>
+            <w:r>
+              <w:rPr>
+                <w:highlight w:val="green"/>
+              </w:rPr>
+              <w:t>Make it more biased to follow the blue</w:t>
             </w:r>
           </w:p>
           <w:p>
@@ -1055,46 +1133,15 @@
               </w:numPr>
             </w:pPr>
             <w:r>
-              <w:t>Fine-tune path planner</w:t>
-            </w:r>
-            <w:r>
-              <w:t xml:space="preserve"> (everyone)</w:t>
-            </w:r>
-          </w:p>
-          <w:p>
-            <w:pPr>
-              <w:pStyle w:val="ListParagraph"/>
-              <w:numPr>
-                <w:ilvl w:val="0"/>
-                <w:numId w:val="18"/>
-              </w:numPr>
-            </w:pPr>
-            <w:r>
-              <w:t>Map speed to turning angle</w:t>
-            </w:r>
-          </w:p>
-          <w:p>
-            <w:pPr>
-              <w:pStyle w:val="ListParagraph"/>
-              <w:numPr>
-                <w:ilvl w:val="0"/>
-                <w:numId w:val="18"/>
-              </w:numPr>
-            </w:pPr>
-            <w:r>
-              <w:t>Moving average for increasing the speed</w:t>
-            </w:r>
-          </w:p>
-          <w:p>
-            <w:pPr>
-              <w:pStyle w:val="ListParagraph"/>
-              <w:numPr>
-                <w:ilvl w:val="0"/>
-                <w:numId w:val="18"/>
-              </w:numPr>
-            </w:pPr>
-            <w:r>
-              <w:t>Make it more biased to follow the blue</w:t>
+              <w:t xml:space="preserve">Prep a short presentation (should be </w:t>
+            </w:r>
+            <w:proofErr w:type="gramStart"/>
+            <w:r>
+              <w:t>pretty easy</w:t>
+            </w:r>
+            <w:proofErr w:type="gramEnd"/>
+            <w:r>
+              <w:t xml:space="preserve"> if our car works and can sell itself).</w:t>
             </w:r>
           </w:p>
           <w:p>
@@ -1106,15 +1153,7 @@
               </w:numPr>
             </w:pPr>
             <w:r>
-              <w:t xml:space="preserve">Prep a short presentation (should be </w:t>
-            </w:r>
-            <w:proofErr w:type="gramStart"/>
-            <w:r>
-              <w:t>pretty easy</w:t>
-            </w:r>
-            <w:proofErr w:type="gramEnd"/>
-            <w:r>
-              <w:t xml:space="preserve"> if our car works and can sell itself).</w:t>
+              <w:t>Win the competition.</w:t>
             </w:r>
           </w:p>
           <w:p>
@@ -1126,7 +1165,31 @@
               </w:numPr>
             </w:pPr>
             <w:r>
-              <w:t>Win the competition.</w:t>
+              <w:t>Photos:</w:t>
+            </w:r>
+          </w:p>
+          <w:p>
+            <w:pPr>
+              <w:pStyle w:val="ListParagraph"/>
+              <w:numPr>
+                <w:ilvl w:val="0"/>
+                <w:numId w:val="19"/>
+              </w:numPr>
+            </w:pPr>
+            <w:r>
+              <w:t>Car on the track, far view</w:t>
+            </w:r>
+          </w:p>
+          <w:p>
+            <w:pPr>
+              <w:pStyle w:val="ListParagraph"/>
+              <w:numPr>
+                <w:ilvl w:val="0"/>
+                <w:numId w:val="19"/>
+              </w:numPr>
+            </w:pPr>
+            <w:r>
+              <w:t>Group photo</w:t>
             </w:r>
           </w:p>
         </w:tc>
@@ -3367,6 +3430,95 @@
     </w:lvl>
   </w:abstractNum>
   <w:abstractNum w:abstractNumId="12" w15:restartNumberingAfterBreak="0">
+    <w:nsid w:val="4B973260"/>
+    <w:multiLevelType w:val="hybridMultilevel"/>
+    <w:tmpl w:val="2F9AB250"/>
+    <w:lvl w:ilvl="0" w:tplc="11E02A40">
+      <w:start w:val="1"/>
+      <w:numFmt w:val="lowerLetter"/>
+      <w:lvlText w:val="%1."/>
+      <w:lvlJc w:val="left"/>
+      <w:pPr>
+        <w:ind w:left="1080" w:hanging="360"/>
+      </w:pPr>
+      <w:rPr>
+        <w:rFonts w:hint="default"/>
+      </w:rPr>
+    </w:lvl>
+    <w:lvl w:ilvl="1" w:tplc="08090019" w:tentative="1">
+      <w:start w:val="1"/>
+      <w:numFmt w:val="lowerLetter"/>
+      <w:lvlText w:val="%2."/>
+      <w:lvlJc w:val="left"/>
+      <w:pPr>
+        <w:ind w:left="1800" w:hanging="360"/>
+      </w:pPr>
+    </w:lvl>
+    <w:lvl w:ilvl="2" w:tplc="0809001B" w:tentative="1">
+      <w:start w:val="1"/>
+      <w:numFmt w:val="lowerRoman"/>
+      <w:lvlText w:val="%3."/>
+      <w:lvlJc w:val="right"/>
+      <w:pPr>
+        <w:ind w:left="2520" w:hanging="180"/>
+      </w:pPr>
+    </w:lvl>
+    <w:lvl w:ilvl="3" w:tplc="0809000F" w:tentative="1">
+      <w:start w:val="1"/>
+      <w:numFmt w:val="decimal"/>
+      <w:lvlText w:val="%4."/>
+      <w:lvlJc w:val="left"/>
+      <w:pPr>
+        <w:ind w:left="3240" w:hanging="360"/>
+      </w:pPr>
+    </w:lvl>
+    <w:lvl w:ilvl="4" w:tplc="08090019" w:tentative="1">
+      <w:start w:val="1"/>
+      <w:numFmt w:val="lowerLetter"/>
+      <w:lvlText w:val="%5."/>
+      <w:lvlJc w:val="left"/>
+      <w:pPr>
+        <w:ind w:left="3960" w:hanging="360"/>
+      </w:pPr>
+    </w:lvl>
+    <w:lvl w:ilvl="5" w:tplc="0809001B" w:tentative="1">
+      <w:start w:val="1"/>
+      <w:numFmt w:val="lowerRoman"/>
+      <w:lvlText w:val="%6."/>
+      <w:lvlJc w:val="right"/>
+      <w:pPr>
+        <w:ind w:left="4680" w:hanging="180"/>
+      </w:pPr>
+    </w:lvl>
+    <w:lvl w:ilvl="6" w:tplc="0809000F" w:tentative="1">
+      <w:start w:val="1"/>
+      <w:numFmt w:val="decimal"/>
+      <w:lvlText w:val="%7."/>
+      <w:lvlJc w:val="left"/>
+      <w:pPr>
+        <w:ind w:left="5400" w:hanging="360"/>
+      </w:pPr>
+    </w:lvl>
+    <w:lvl w:ilvl="7" w:tplc="08090019" w:tentative="1">
+      <w:start w:val="1"/>
+      <w:numFmt w:val="lowerLetter"/>
+      <w:lvlText w:val="%8."/>
+      <w:lvlJc w:val="left"/>
+      <w:pPr>
+        <w:ind w:left="6120" w:hanging="360"/>
+      </w:pPr>
+    </w:lvl>
+    <w:lvl w:ilvl="8" w:tplc="0809001B" w:tentative="1">
+      <w:start w:val="1"/>
+      <w:numFmt w:val="lowerRoman"/>
+      <w:lvlText w:val="%9."/>
+      <w:lvlJc w:val="right"/>
+      <w:pPr>
+        <w:ind w:left="6840" w:hanging="180"/>
+      </w:pPr>
+    </w:lvl>
+  </w:abstractNum>
+  <w:abstractNum w:abstractNumId="13" w15:restartNumberingAfterBreak="0">
     <w:nsid w:val="4CA23037"/>
     <w:multiLevelType w:val="hybridMultilevel"/>
     <w:tmpl w:val="C71ABAEE"/>
@@ -3452,7 +3604,7 @@
       </w:pPr>
     </w:lvl>
   </w:abstractNum>
-  <w:abstractNum w:abstractNumId="13" w15:restartNumberingAfterBreak="0">
+  <w:abstractNum w:abstractNumId="14" w15:restartNumberingAfterBreak="0">
     <w:nsid w:val="58487DF7"/>
     <w:multiLevelType w:val="hybridMultilevel"/>
     <w:tmpl w:val="69A09F70"/>
@@ -3541,7 +3693,7 @@
       </w:pPr>
     </w:lvl>
   </w:abstractNum>
-  <w:abstractNum w:abstractNumId="14" w15:restartNumberingAfterBreak="0">
+  <w:abstractNum w:abstractNumId="15" w15:restartNumberingAfterBreak="0">
     <w:nsid w:val="5D0374A6"/>
     <w:multiLevelType w:val="hybridMultilevel"/>
     <w:tmpl w:val="CAC2043E"/>
@@ -3654,7 +3806,7 @@
       </w:rPr>
     </w:lvl>
   </w:abstractNum>
-  <w:abstractNum w:abstractNumId="15" w15:restartNumberingAfterBreak="0">
+  <w:abstractNum w:abstractNumId="16" w15:restartNumberingAfterBreak="0">
     <w:nsid w:val="6979125B"/>
     <w:multiLevelType w:val="hybridMultilevel"/>
     <w:tmpl w:val="5AC0D96C"/>
@@ -3743,7 +3895,7 @@
       </w:pPr>
     </w:lvl>
   </w:abstractNum>
-  <w:abstractNum w:abstractNumId="16" w15:restartNumberingAfterBreak="0">
+  <w:abstractNum w:abstractNumId="17" w15:restartNumberingAfterBreak="0">
     <w:nsid w:val="6D912E91"/>
     <w:multiLevelType w:val="hybridMultilevel"/>
     <w:tmpl w:val="D09EC420"/>
@@ -3832,7 +3984,7 @@
       </w:pPr>
     </w:lvl>
   </w:abstractNum>
-  <w:abstractNum w:abstractNumId="17" w15:restartNumberingAfterBreak="0">
+  <w:abstractNum w:abstractNumId="18" w15:restartNumberingAfterBreak="0">
     <w:nsid w:val="75080C04"/>
     <w:multiLevelType w:val="hybridMultilevel"/>
     <w:tmpl w:val="79064DCC"/>
@@ -3949,7 +4101,7 @@
     <w:abstractNumId w:val="4"/>
   </w:num>
   <w:num w:numId="2" w16cid:durableId="468014949">
-    <w:abstractNumId w:val="17"/>
+    <w:abstractNumId w:val="18"/>
   </w:num>
   <w:num w:numId="3" w16cid:durableId="1321614643">
     <w:abstractNumId w:val="2"/>
@@ -3961,7 +4113,7 @@
     <w:abstractNumId w:val="5"/>
   </w:num>
   <w:num w:numId="6" w16cid:durableId="1984963871">
-    <w:abstractNumId w:val="14"/>
+    <w:abstractNumId w:val="15"/>
   </w:num>
   <w:num w:numId="7" w16cid:durableId="1184321469">
     <w:abstractNumId w:val="11"/>
@@ -3970,19 +4122,19 @@
     <w:abstractNumId w:val="6"/>
   </w:num>
   <w:num w:numId="9" w16cid:durableId="1677684144">
-    <w:abstractNumId w:val="12"/>
+    <w:abstractNumId w:val="13"/>
   </w:num>
   <w:num w:numId="10" w16cid:durableId="464978844">
     <w:abstractNumId w:val="7"/>
   </w:num>
   <w:num w:numId="11" w16cid:durableId="1845052124">
-    <w:abstractNumId w:val="15"/>
+    <w:abstractNumId w:val="16"/>
   </w:num>
   <w:num w:numId="12" w16cid:durableId="62215972">
     <w:abstractNumId w:val="10"/>
   </w:num>
   <w:num w:numId="13" w16cid:durableId="1354723677">
-    <w:abstractNumId w:val="13"/>
+    <w:abstractNumId w:val="14"/>
   </w:num>
   <w:num w:numId="14" w16cid:durableId="62339660">
     <w:abstractNumId w:val="8"/>
@@ -3994,10 +4146,13 @@
     <w:abstractNumId w:val="9"/>
   </w:num>
   <w:num w:numId="17" w16cid:durableId="1453013040">
-    <w:abstractNumId w:val="16"/>
+    <w:abstractNumId w:val="17"/>
   </w:num>
   <w:num w:numId="18" w16cid:durableId="177281583">
     <w:abstractNumId w:val="1"/>
+  </w:num>
+  <w:num w:numId="19" w16cid:durableId="160119785">
+    <w:abstractNumId w:val="12"/>
   </w:num>
 </w:numbering>
 </file>

</xml_diff>